<commit_message>
uprava gramatiky na LL, predtym nebola
</commit_message>
<xml_diff>
--- a/Non-source/NEW_LL.docx
+++ b/Non-source/NEW_LL.docx
@@ -452,18 +452,46 @@
         <w:rPr>
           <w:b/>
         </w:rPr>
-        <w:t xml:space="preserve">id = </w:t>
-      </w:r>
+        <w:t xml:space="preserve">id </w:t>
+      </w:r>
+      <w:r>
+        <w:t>&lt;EXPR</w:t>
+      </w:r>
+      <w:r>
+        <w:t>orFC</w:t>
+      </w:r>
+      <w:r>
+        <w:t>&gt;</w:t>
+      </w:r>
+    </w:p>
+    <w:p>
+      <w:pPr>
+        <w:spacing w:after="0"/>
+        <w:rPr>
+          <w:b/>
+        </w:rPr>
+      </w:pPr>
       <w:r>
         <w:t>&lt;EXPR&gt;</w:t>
       </w:r>
-    </w:p>
-    <w:p>
-      <w:pPr>
-        <w:spacing w:after="0"/>
-        <w:rPr>
-          <w:b/>
-        </w:rPr>
+      <w:r>
+        <w:tab/>
+        <w:t>-&gt;</w:t>
+      </w:r>
+      <w:r>
+        <w:tab/>
+        <w:t>&lt;E&gt;</w:t>
+      </w:r>
+      <w:r>
+        <w:rPr>
+          <w:b/>
+        </w:rPr>
+        <w:t xml:space="preserve"> ;</w:t>
+      </w:r>
+    </w:p>
+    <w:p>
+      <w:pPr>
+        <w:spacing w:after="0"/>
       </w:pPr>
       <w:r>
         <w:t>&lt;EXPR&gt;</w:t>
@@ -474,30 +502,6 @@
       </w:r>
       <w:r>
         <w:tab/>
-      </w:r>
-      <w:r>
-        <w:t>&lt;E&gt;</w:t>
-      </w:r>
-      <w:r>
-        <w:rPr>
-          <w:b/>
-        </w:rPr>
-        <w:t xml:space="preserve"> ;</w:t>
-      </w:r>
-    </w:p>
-    <w:p>
-      <w:pPr>
-        <w:spacing w:after="0"/>
-      </w:pPr>
-      <w:r>
-        <w:t>&lt;EXPR&gt;</w:t>
-      </w:r>
-      <w:r>
-        <w:tab/>
-        <w:t>-&gt;</w:t>
-      </w:r>
-      <w:r>
-        <w:tab/>
         <w:t>&lt;FC&gt;</w:t>
       </w:r>
     </w:p>
@@ -506,6 +510,42 @@
         <w:spacing w:after="0"/>
       </w:pPr>
       <w:r>
+        <w:t>&lt;EXPRorFC&gt;</w:t>
+      </w:r>
+      <w:r>
+        <w:tab/>
+        <w:t xml:space="preserve">-&gt; </w:t>
+      </w:r>
+      <w:r>
+        <w:rPr>
+          <w:b/>
+        </w:rPr>
+        <w:t xml:space="preserve">= </w:t>
+      </w:r>
+      <w:r>
+        <w:t>&lt;EXPR&gt;;</w:t>
+      </w:r>
+    </w:p>
+    <w:p>
+      <w:pPr>
+        <w:spacing w:after="0"/>
+      </w:pPr>
+      <w:r>
+        <w:t xml:space="preserve">&lt;EXPRorFC&gt; </w:t>
+      </w:r>
+      <w:r>
+        <w:tab/>
+        <w:t xml:space="preserve">-&gt; </w:t>
+      </w:r>
+      <w:r>
+        <w:t>&lt;FC&gt;</w:t>
+      </w:r>
+    </w:p>
+    <w:p>
+      <w:pPr>
+        <w:spacing w:after="0"/>
+      </w:pPr>
+      <w:r>
         <w:rPr>
           <w:color w:val="FF0000"/>
         </w:rPr>
@@ -535,23 +575,8 @@
         <w:tab/>
         <w:t>= &lt;EXPR&gt;</w:t>
       </w:r>
-    </w:p>
-    <w:p>
-      <w:pPr>
-        <w:spacing w:after="0"/>
-        <w:rPr>
-          <w:b/>
-        </w:rPr>
-      </w:pPr>
-      <w:r>
-        <w:t>&lt;VD&gt;</w:t>
-      </w:r>
-      <w:r>
-        <w:tab/>
-        <w:t>-&gt;</w:t>
-      </w:r>
-      <w:r>
-        <w:tab/>
+      <w:r>
+        <w:t xml:space="preserve"> </w:t>
       </w:r>
       <w:r>
         <w:rPr>
@@ -559,436 +584,6 @@
         </w:rPr>
         <w:t>;</w:t>
       </w:r>
-    </w:p>
-    <w:p>
-      <w:pPr>
-        <w:spacing w:after="0"/>
-      </w:pPr>
-      <w:r>
-        <w:rPr>
-          <w:color w:val="FF0000"/>
-        </w:rPr>
-        <w:t>&lt;SL&gt;</w:t>
-      </w:r>
-      <w:r>
-        <w:t xml:space="preserve"> </w:t>
-      </w:r>
-      <w:r>
-        <w:tab/>
-        <w:t>-&gt;</w:t>
-      </w:r>
-      <w:r>
-        <w:tab/>
-        <w:t>&lt;FC&gt;</w:t>
-      </w:r>
-    </w:p>
-    <w:p>
-      <w:pPr>
-        <w:spacing w:after="0"/>
-        <w:rPr>
-          <w:b/>
-        </w:rPr>
-      </w:pPr>
-      <w:r>
-        <w:t>&lt;FC&gt;</w:t>
-      </w:r>
-      <w:r>
-        <w:tab/>
-        <w:t>-&gt;</w:t>
-      </w:r>
-      <w:r>
-        <w:tab/>
-      </w:r>
-      <w:r>
-        <w:rPr>
-          <w:b/>
-        </w:rPr>
-        <w:t xml:space="preserve">id ( </w:t>
-      </w:r>
-      <w:r>
-        <w:t>&lt;FP&gt;</w:t>
-      </w:r>
-      <w:r>
-        <w:rPr>
-          <w:b/>
-        </w:rPr>
-        <w:t xml:space="preserve"> ) ;</w:t>
-      </w:r>
-    </w:p>
-    <w:p>
-      <w:pPr>
-        <w:spacing w:after="0"/>
-        <w:rPr>
-          <w:b/>
-        </w:rPr>
-      </w:pPr>
-      <w:r>
-        <w:t>&lt;FP&gt;</w:t>
-      </w:r>
-      <w:r>
-        <w:tab/>
-        <w:t xml:space="preserve">-&gt; </w:t>
-      </w:r>
-      <w:r>
-        <w:rPr>
-          <w:b/>
-        </w:rPr>
-        <w:tab/>
-        <w:t>epsilon</w:t>
-      </w:r>
-    </w:p>
-    <w:p>
-      <w:pPr>
-        <w:spacing w:after="0"/>
-      </w:pPr>
-      <w:r>
-        <w:t>&lt;FP&gt;</w:t>
-      </w:r>
-      <w:r>
-        <w:tab/>
-        <w:t>-&gt;</w:t>
-      </w:r>
-      <w:r>
-        <w:tab/>
-        <w:t>&lt;E&gt; &lt;NE&gt;</w:t>
-      </w:r>
-    </w:p>
-    <w:p>
-      <w:pPr>
-        <w:spacing w:after="0"/>
-      </w:pPr>
-      <w:r>
-        <w:t>&lt;NE&gt;</w:t>
-      </w:r>
-      <w:r>
-        <w:tab/>
-        <w:t>-&gt;</w:t>
-      </w:r>
-      <w:r>
-        <w:tab/>
-      </w:r>
-      <w:r>
-        <w:rPr>
-          <w:b/>
-        </w:rPr>
-        <w:t xml:space="preserve">, </w:t>
-      </w:r>
-      <w:r>
-        <w:t>&lt;E&gt; &lt;NE&gt;</w:t>
-      </w:r>
-    </w:p>
-    <w:p>
-      <w:pPr>
-        <w:spacing w:after="0"/>
-        <w:rPr>
-          <w:b/>
-        </w:rPr>
-      </w:pPr>
-      <w:r>
-        <w:t>&lt;NE&gt;</w:t>
-      </w:r>
-      <w:r>
-        <w:tab/>
-        <w:t xml:space="preserve">-&gt; </w:t>
-      </w:r>
-      <w:r>
-        <w:tab/>
-      </w:r>
-      <w:r>
-        <w:rPr>
-          <w:b/>
-        </w:rPr>
-        <w:t>epsilon</w:t>
-      </w:r>
-    </w:p>
-    <w:p>
-      <w:pPr>
-        <w:spacing w:after="0"/>
-        <w:rPr>
-          <w:b/>
-        </w:rPr>
-      </w:pPr>
-      <w:r>
-        <w:rPr>
-          <w:color w:val="FF0000"/>
-        </w:rPr>
-        <w:t>&lt;SL&gt;</w:t>
-      </w:r>
-      <w:r>
-        <w:tab/>
-        <w:t>-&gt;</w:t>
-      </w:r>
-      <w:r>
-        <w:tab/>
-      </w:r>
-      <w:r>
-        <w:rPr>
-          <w:b/>
-        </w:rPr>
-        <w:t>if (</w:t>
-      </w:r>
-      <w:r>
-        <w:t>&lt;E&gt;</w:t>
-      </w:r>
-      <w:r>
-        <w:rPr>
-          <w:b/>
-        </w:rPr>
-        <w:t xml:space="preserve">) </w:t>
-      </w:r>
-      <w:r>
-        <w:rPr>
-          <w:b/>
-        </w:rPr>
-        <w:t>{</w:t>
-      </w:r>
-      <w:r>
-        <w:t>&lt;MB&gt;</w:t>
-      </w:r>
-      <w:r>
-        <w:rPr>
-          <w:b/>
-        </w:rPr>
-        <w:t xml:space="preserve">} </w:t>
-      </w:r>
-      <w:r>
-        <w:rPr>
-          <w:b/>
-        </w:rPr>
-        <w:t xml:space="preserve">else { </w:t>
-      </w:r>
-      <w:r>
-        <w:t>&lt;</w:t>
-      </w:r>
-      <w:r>
-        <w:t>EB</w:t>
-      </w:r>
-      <w:r>
-        <w:t>&gt;</w:t>
-      </w:r>
-      <w:r>
-        <w:rPr>
-          <w:b/>
-        </w:rPr>
-        <w:t xml:space="preserve"> }</w:t>
-      </w:r>
-    </w:p>
-    <w:p>
-      <w:pPr>
-        <w:spacing w:after="0"/>
-      </w:pPr>
-      <w:r>
-        <w:t>&lt;EB&gt;</w:t>
-      </w:r>
-      <w:r>
-        <w:tab/>
-        <w:t>-&gt;</w:t>
-      </w:r>
-      <w:r>
-        <w:tab/>
-        <w:t>&lt;MB&gt;</w:t>
-      </w:r>
-    </w:p>
-    <w:p>
-      <w:pPr>
-        <w:spacing w:after="0"/>
-      </w:pPr>
-      <w:r>
-        <w:t>&lt;EB&gt;</w:t>
-      </w:r>
-      <w:r>
-        <w:tab/>
-        <w:t xml:space="preserve">-&gt; </w:t>
-      </w:r>
-      <w:r>
-        <w:tab/>
-      </w:r>
-      <w:r>
-        <w:rPr>
-          <w:b/>
-        </w:rPr>
-        <w:t>epsilon</w:t>
-      </w:r>
-    </w:p>
-    <w:p>
-      <w:pPr>
-        <w:spacing w:after="0"/>
-      </w:pPr>
-      <w:r>
-        <w:rPr>
-          <w:color w:val="FF0000"/>
-        </w:rPr>
-        <w:t>&lt;SL&gt;</w:t>
-      </w:r>
-      <w:r>
-        <w:tab/>
-        <w:t>-&gt;</w:t>
-      </w:r>
-      <w:r>
-        <w:tab/>
-      </w:r>
-      <w:r>
-        <w:rPr>
-          <w:b/>
-        </w:rPr>
-        <w:t xml:space="preserve">while (  </w:t>
-      </w:r>
-      <w:r>
-        <w:t xml:space="preserve">&lt;E&gt; </w:t>
-      </w:r>
-      <w:r>
-        <w:rPr>
-          <w:b/>
-        </w:rPr>
-        <w:t xml:space="preserve">) </w:t>
-      </w:r>
-      <w:r>
-        <w:rPr>
-          <w:b/>
-        </w:rPr>
-        <w:t xml:space="preserve">{ </w:t>
-      </w:r>
-      <w:r>
-        <w:t>&lt;MB&gt;</w:t>
-      </w:r>
-      <w:r>
-        <w:rPr>
-          <w:b/>
-        </w:rPr>
-        <w:t xml:space="preserve"> }</w:t>
-      </w:r>
-    </w:p>
-    <w:p>
-      <w:pPr>
-        <w:spacing w:after="0"/>
-      </w:pPr>
-      <w:r>
-        <w:rPr>
-          <w:color w:val="FF0000"/>
-        </w:rPr>
-        <w:t>&lt;SL&gt;</w:t>
-      </w:r>
-      <w:r>
-        <w:tab/>
-        <w:t xml:space="preserve">-&gt; </w:t>
-      </w:r>
-      <w:r>
-        <w:tab/>
-      </w:r>
-      <w:r>
-        <w:rPr>
-          <w:b/>
-        </w:rPr>
-        <w:t>return</w:t>
-      </w:r>
-      <w:r>
-        <w:t xml:space="preserve"> &lt;RV&gt; </w:t>
-      </w:r>
-      <w:r>
-        <w:rPr>
-          <w:b/>
-        </w:rPr>
-        <w:t>;</w:t>
-      </w:r>
-    </w:p>
-    <w:p>
-      <w:pPr>
-        <w:spacing w:after="0"/>
-      </w:pPr>
-      <w:r>
-        <w:t>&lt;RV&gt;</w:t>
-      </w:r>
-      <w:r>
-        <w:tab/>
-        <w:t>-&gt;</w:t>
-      </w:r>
-      <w:r>
-        <w:tab/>
-        <w:t>&lt;E&gt;</w:t>
-      </w:r>
-    </w:p>
-    <w:p>
-      <w:pPr>
-        <w:spacing w:after="0"/>
-        <w:rPr>
-          <w:b/>
-        </w:rPr>
-      </w:pPr>
-      <w:r>
-        <w:t>&lt;RV&gt;</w:t>
-      </w:r>
-      <w:r>
-        <w:tab/>
-        <w:t xml:space="preserve">-&gt; </w:t>
-      </w:r>
-      <w:r>
-        <w:rPr>
-          <w:b/>
-        </w:rPr>
-        <w:tab/>
-        <w:t>epsilon</w:t>
-      </w:r>
-    </w:p>
-    <w:p>
-      <w:pPr>
-        <w:spacing w:after="0"/>
-        <w:rPr>
-          <w:b/>
-        </w:rPr>
-      </w:pPr>
-    </w:p>
-    <w:p>
-      <w:pPr>
-        <w:spacing w:after="0"/>
-        <w:rPr>
-          <w:b/>
-        </w:rPr>
-      </w:pPr>
-    </w:p>
-    <w:p>
-      <w:pPr>
-        <w:spacing w:after="0"/>
-        <w:rPr>
-          <w:b/>
-        </w:rPr>
-      </w:pPr>
-    </w:p>
-    <w:p>
-      <w:pPr>
-        <w:spacing w:after="0"/>
-        <w:rPr>
-          <w:b/>
-        </w:rPr>
-      </w:pPr>
-    </w:p>
-    <w:p>
-      <w:pPr>
-        <w:spacing w:after="0"/>
-        <w:rPr>
-          <w:b/>
-        </w:rPr>
-      </w:pPr>
-    </w:p>
-    <w:p>
-      <w:pPr>
-        <w:spacing w:after="0"/>
-        <w:rPr>
-          <w:b/>
-        </w:rPr>
-      </w:pPr>
-    </w:p>
-    <w:p>
-      <w:pPr>
-        <w:spacing w:after="0"/>
-        <w:rPr>
-          <w:b/>
-        </w:rPr>
-      </w:pPr>
-    </w:p>
-    <w:p>
-      <w:pPr>
-        <w:spacing w:after="0"/>
-      </w:pPr>
       <w:bookmarkStart w:id="0" w:name="_GoBack"/>
       <w:bookmarkEnd w:id="0"/>
     </w:p>
@@ -1000,13 +595,460 @@
         </w:rPr>
       </w:pPr>
       <w:r>
+        <w:t>&lt;VD&gt;</w:t>
+      </w:r>
+      <w:r>
+        <w:tab/>
+        <w:t>-&gt;</w:t>
+      </w:r>
+      <w:r>
+        <w:tab/>
+      </w:r>
+      <w:r>
+        <w:rPr>
+          <w:b/>
+        </w:rPr>
+        <w:t>;</w:t>
+      </w:r>
+    </w:p>
+    <w:p>
+      <w:pPr>
+        <w:spacing w:after="0"/>
+      </w:pPr>
+      <w:r>
         <w:rPr>
           <w:color w:val="FF0000"/>
         </w:rPr>
-        <w:lastRenderedPageBreak/>
         <w:t>&lt;SL&gt;</w:t>
       </w:r>
       <w:r>
+        <w:t xml:space="preserve"> </w:t>
+      </w:r>
+      <w:r>
+        <w:tab/>
+        <w:t>-&gt;</w:t>
+      </w:r>
+      <w:r>
+        <w:tab/>
+        <w:t>&lt;FC&gt;</w:t>
+      </w:r>
+    </w:p>
+    <w:p>
+      <w:pPr>
+        <w:spacing w:after="0"/>
+        <w:rPr>
+          <w:b/>
+        </w:rPr>
+      </w:pPr>
+      <w:r>
+        <w:t>&lt;FC&gt;</w:t>
+      </w:r>
+      <w:r>
+        <w:tab/>
+        <w:t>-&gt;</w:t>
+      </w:r>
+      <w:r>
+        <w:tab/>
+      </w:r>
+      <w:r>
+        <w:rPr>
+          <w:b/>
+        </w:rPr>
+        <w:t xml:space="preserve">( </w:t>
+      </w:r>
+      <w:r>
+        <w:t>&lt;FP&gt;</w:t>
+      </w:r>
+      <w:r>
+        <w:rPr>
+          <w:b/>
+        </w:rPr>
+        <w:t xml:space="preserve"> ) ;</w:t>
+      </w:r>
+    </w:p>
+    <w:p>
+      <w:pPr>
+        <w:spacing w:after="0"/>
+        <w:rPr>
+          <w:b/>
+        </w:rPr>
+      </w:pPr>
+      <w:r>
+        <w:t>&lt;FP&gt;</w:t>
+      </w:r>
+      <w:r>
+        <w:tab/>
+        <w:t xml:space="preserve">-&gt; </w:t>
+      </w:r>
+      <w:r>
+        <w:rPr>
+          <w:b/>
+        </w:rPr>
+        <w:tab/>
+        <w:t>epsilon</w:t>
+      </w:r>
+    </w:p>
+    <w:p>
+      <w:pPr>
+        <w:spacing w:after="0"/>
+      </w:pPr>
+      <w:r>
+        <w:t>&lt;FP&gt;</w:t>
+      </w:r>
+      <w:r>
+        <w:tab/>
+        <w:t>-&gt;</w:t>
+      </w:r>
+      <w:r>
+        <w:tab/>
+        <w:t>&lt;E&gt; &lt;NE&gt;</w:t>
+      </w:r>
+    </w:p>
+    <w:p>
+      <w:pPr>
+        <w:spacing w:after="0"/>
+      </w:pPr>
+      <w:r>
+        <w:t>&lt;NE&gt;</w:t>
+      </w:r>
+      <w:r>
+        <w:tab/>
+        <w:t>-&gt;</w:t>
+      </w:r>
+      <w:r>
+        <w:tab/>
+      </w:r>
+      <w:r>
+        <w:rPr>
+          <w:b/>
+        </w:rPr>
+        <w:t xml:space="preserve">, </w:t>
+      </w:r>
+      <w:r>
+        <w:t>&lt;E&gt; &lt;NE&gt;</w:t>
+      </w:r>
+    </w:p>
+    <w:p>
+      <w:pPr>
+        <w:spacing w:after="0"/>
+        <w:rPr>
+          <w:b/>
+        </w:rPr>
+      </w:pPr>
+      <w:r>
+        <w:t>&lt;NE&gt;</w:t>
+      </w:r>
+      <w:r>
+        <w:tab/>
+        <w:t xml:space="preserve">-&gt; </w:t>
+      </w:r>
+      <w:r>
+        <w:tab/>
+      </w:r>
+      <w:r>
+        <w:rPr>
+          <w:b/>
+        </w:rPr>
+        <w:t>epsilon</w:t>
+      </w:r>
+    </w:p>
+    <w:p>
+      <w:pPr>
+        <w:spacing w:after="0"/>
+        <w:rPr>
+          <w:b/>
+        </w:rPr>
+      </w:pPr>
+      <w:r>
+        <w:rPr>
+          <w:color w:val="FF0000"/>
+        </w:rPr>
+        <w:t>&lt;SL&gt;</w:t>
+      </w:r>
+      <w:r>
+        <w:tab/>
+        <w:t>-&gt;</w:t>
+      </w:r>
+      <w:r>
+        <w:tab/>
+      </w:r>
+      <w:r>
+        <w:rPr>
+          <w:b/>
+        </w:rPr>
+        <w:t>if (</w:t>
+      </w:r>
+      <w:r>
+        <w:t>&lt;E&gt;</w:t>
+      </w:r>
+      <w:r>
+        <w:rPr>
+          <w:b/>
+        </w:rPr>
+        <w:t xml:space="preserve">) </w:t>
+      </w:r>
+      <w:r>
+        <w:rPr>
+          <w:b/>
+        </w:rPr>
+        <w:t>{</w:t>
+      </w:r>
+      <w:r>
+        <w:t>&lt;MB&gt;</w:t>
+      </w:r>
+      <w:r>
+        <w:rPr>
+          <w:b/>
+        </w:rPr>
+        <w:t xml:space="preserve">} else { </w:t>
+      </w:r>
+      <w:r>
+        <w:t>&lt;</w:t>
+      </w:r>
+      <w:r>
+        <w:t>EB</w:t>
+      </w:r>
+      <w:r>
+        <w:t>&gt;</w:t>
+      </w:r>
+      <w:r>
+        <w:rPr>
+          <w:b/>
+        </w:rPr>
+        <w:t xml:space="preserve"> }</w:t>
+      </w:r>
+    </w:p>
+    <w:p>
+      <w:pPr>
+        <w:spacing w:after="0"/>
+      </w:pPr>
+      <w:r>
+        <w:t>&lt;EB&gt;</w:t>
+      </w:r>
+      <w:r>
+        <w:tab/>
+        <w:t>-&gt;</w:t>
+      </w:r>
+      <w:r>
+        <w:tab/>
+        <w:t>&lt;MB&gt;</w:t>
+      </w:r>
+    </w:p>
+    <w:p>
+      <w:pPr>
+        <w:spacing w:after="0"/>
+      </w:pPr>
+      <w:r>
+        <w:t>&lt;EB&gt;</w:t>
+      </w:r>
+      <w:r>
+        <w:tab/>
+        <w:t xml:space="preserve">-&gt; </w:t>
+      </w:r>
+      <w:r>
+        <w:tab/>
+      </w:r>
+      <w:r>
+        <w:rPr>
+          <w:b/>
+        </w:rPr>
+        <w:t>epsilon</w:t>
+      </w:r>
+    </w:p>
+    <w:p>
+      <w:pPr>
+        <w:spacing w:after="0"/>
+      </w:pPr>
+      <w:r>
+        <w:rPr>
+          <w:color w:val="FF0000"/>
+        </w:rPr>
+        <w:t>&lt;SL&gt;</w:t>
+      </w:r>
+      <w:r>
+        <w:tab/>
+        <w:t>-&gt;</w:t>
+      </w:r>
+      <w:r>
+        <w:tab/>
+      </w:r>
+      <w:r>
+        <w:rPr>
+          <w:b/>
+        </w:rPr>
+        <w:t xml:space="preserve">while (  </w:t>
+      </w:r>
+      <w:r>
+        <w:t xml:space="preserve">&lt;E&gt; </w:t>
+      </w:r>
+      <w:r>
+        <w:rPr>
+          <w:b/>
+        </w:rPr>
+        <w:t xml:space="preserve">) </w:t>
+      </w:r>
+      <w:r>
+        <w:rPr>
+          <w:b/>
+        </w:rPr>
+        <w:t xml:space="preserve">{ </w:t>
+      </w:r>
+      <w:r>
+        <w:t>&lt;MB&gt;</w:t>
+      </w:r>
+      <w:r>
+        <w:rPr>
+          <w:b/>
+        </w:rPr>
+        <w:t xml:space="preserve"> }</w:t>
+      </w:r>
+    </w:p>
+    <w:p>
+      <w:pPr>
+        <w:spacing w:after="0"/>
+      </w:pPr>
+      <w:r>
+        <w:rPr>
+          <w:color w:val="FF0000"/>
+        </w:rPr>
+        <w:t>&lt;SL&gt;</w:t>
+      </w:r>
+      <w:r>
+        <w:tab/>
+        <w:t xml:space="preserve">-&gt; </w:t>
+      </w:r>
+      <w:r>
+        <w:tab/>
+      </w:r>
+      <w:r>
+        <w:rPr>
+          <w:b/>
+        </w:rPr>
+        <w:t>return</w:t>
+      </w:r>
+      <w:r>
+        <w:t xml:space="preserve"> &lt;RV&gt; </w:t>
+      </w:r>
+      <w:r>
+        <w:rPr>
+          <w:b/>
+        </w:rPr>
+        <w:t>;</w:t>
+      </w:r>
+    </w:p>
+    <w:p>
+      <w:pPr>
+        <w:spacing w:after="0"/>
+      </w:pPr>
+      <w:r>
+        <w:t>&lt;RV&gt;</w:t>
+      </w:r>
+      <w:r>
+        <w:tab/>
+        <w:t>-&gt;</w:t>
+      </w:r>
+      <w:r>
+        <w:tab/>
+        <w:t>&lt;E&gt;</w:t>
+      </w:r>
+    </w:p>
+    <w:p>
+      <w:pPr>
+        <w:spacing w:after="0"/>
+        <w:rPr>
+          <w:b/>
+        </w:rPr>
+      </w:pPr>
+      <w:r>
+        <w:t>&lt;RV&gt;</w:t>
+      </w:r>
+      <w:r>
+        <w:tab/>
+        <w:t xml:space="preserve">-&gt; </w:t>
+      </w:r>
+      <w:r>
+        <w:rPr>
+          <w:b/>
+        </w:rPr>
+        <w:tab/>
+        <w:t>epsilon</w:t>
+      </w:r>
+    </w:p>
+    <w:p>
+      <w:pPr>
+        <w:spacing w:after="0"/>
+        <w:rPr>
+          <w:b/>
+        </w:rPr>
+      </w:pPr>
+    </w:p>
+    <w:p>
+      <w:pPr>
+        <w:spacing w:after="0"/>
+        <w:rPr>
+          <w:b/>
+        </w:rPr>
+      </w:pPr>
+    </w:p>
+    <w:p>
+      <w:pPr>
+        <w:spacing w:after="0"/>
+        <w:rPr>
+          <w:b/>
+        </w:rPr>
+      </w:pPr>
+    </w:p>
+    <w:p>
+      <w:pPr>
+        <w:spacing w:after="0"/>
+        <w:rPr>
+          <w:b/>
+        </w:rPr>
+      </w:pPr>
+    </w:p>
+    <w:p>
+      <w:pPr>
+        <w:spacing w:after="0"/>
+        <w:rPr>
+          <w:b/>
+        </w:rPr>
+      </w:pPr>
+    </w:p>
+    <w:p>
+      <w:pPr>
+        <w:spacing w:after="0"/>
+        <w:rPr>
+          <w:b/>
+        </w:rPr>
+      </w:pPr>
+    </w:p>
+    <w:p>
+      <w:pPr>
+        <w:spacing w:after="0"/>
+        <w:rPr>
+          <w:b/>
+        </w:rPr>
+      </w:pPr>
+    </w:p>
+    <w:p>
+      <w:pPr>
+        <w:spacing w:after="0"/>
+      </w:pPr>
+    </w:p>
+    <w:p>
+      <w:pPr>
+        <w:spacing w:after="0"/>
+        <w:rPr>
+          <w:b/>
+        </w:rPr>
+      </w:pPr>
+      <w:r>
+        <w:rPr>
+          <w:color w:val="FF0000"/>
+        </w:rPr>
+        <w:t>&lt;SL&gt;</w:t>
+      </w:r>
+      <w:r>
         <w:tab/>
         <w:t>-&gt;</w:t>
       </w:r>
@@ -1149,13 +1191,7 @@
         <w:rPr>
           <w:b/>
         </w:rPr>
-        <w:t>readDouble</w:t>
-      </w:r>
-      <w:r>
-        <w:rPr>
-          <w:b/>
-        </w:rPr>
-        <w:t>( ) ;</w:t>
+        <w:t>readDouble( ) ;</w:t>
       </w:r>
     </w:p>
     <w:p>
@@ -1179,13 +1215,7 @@
         <w:rPr>
           <w:b/>
         </w:rPr>
-        <w:t>readString</w:t>
-      </w:r>
-      <w:r>
-        <w:rPr>
-          <w:b/>
-        </w:rPr>
-        <w:t>( ) ;</w:t>
+        <w:t>readString( ) ;</w:t>
       </w:r>
     </w:p>
     <w:p>
@@ -1209,13 +1239,7 @@
         <w:rPr>
           <w:b/>
         </w:rPr>
-        <w:t>length</w:t>
-      </w:r>
-      <w:r>
-        <w:rPr>
-          <w:b/>
-        </w:rPr>
-        <w:t xml:space="preserve">( </w:t>
+        <w:t xml:space="preserve">length( </w:t>
       </w:r>
       <w:r>
         <w:t xml:space="preserve">&lt;E&gt; </w:t>
@@ -1248,19 +1272,7 @@
         <w:rPr>
           <w:b/>
         </w:rPr>
-        <w:t>substr</w:t>
-      </w:r>
-      <w:r>
-        <w:rPr>
-          <w:b/>
-        </w:rPr>
-        <w:t>(</w:t>
-      </w:r>
-      <w:r>
-        <w:rPr>
-          <w:b/>
-        </w:rPr>
-        <w:t xml:space="preserve"> </w:t>
+        <w:t xml:space="preserve">substr( </w:t>
       </w:r>
       <w:r>
         <w:t xml:space="preserve">&lt;E&gt; </w:t>
@@ -1272,7 +1284,13 @@
         <w:t>,</w:t>
       </w:r>
       <w:r>
-        <w:t xml:space="preserve"> </w:t>
+        <w:t xml:space="preserve"> &lt;E&gt; </w:t>
+      </w:r>
+      <w:r>
+        <w:rPr>
+          <w:b/>
+        </w:rPr>
+        <w:t xml:space="preserve">, </w:t>
       </w:r>
       <w:r>
         <w:t xml:space="preserve">&lt;E&gt; </w:t>
@@ -1281,7 +1299,31 @@
         <w:rPr>
           <w:b/>
         </w:rPr>
-        <w:t xml:space="preserve">, </w:t>
+        <w:t xml:space="preserve"> ) ;</w:t>
+      </w:r>
+    </w:p>
+    <w:p>
+      <w:pPr>
+        <w:spacing w:after="0"/>
+        <w:rPr>
+          <w:b/>
+        </w:rPr>
+      </w:pPr>
+      <w:r>
+        <w:t>&lt;FC&gt;</w:t>
+      </w:r>
+      <w:r>
+        <w:tab/>
+        <w:t>-&gt;</w:t>
+      </w:r>
+      <w:r>
+        <w:tab/>
+      </w:r>
+      <w:r>
+        <w:rPr>
+          <w:b/>
+        </w:rPr>
+        <w:t xml:space="preserve">compare( </w:t>
       </w:r>
       <w:r>
         <w:t xml:space="preserve">&lt;E&gt; </w:t>
@@ -1290,6 +1332,57 @@
         <w:rPr>
           <w:b/>
         </w:rPr>
+        <w:t>,</w:t>
+      </w:r>
+      <w:r>
+        <w:t xml:space="preserve"> &lt;E&gt; </w:t>
+      </w:r>
+      <w:r>
+        <w:rPr>
+          <w:b/>
+        </w:rPr>
+        <w:t>) ;</w:t>
+      </w:r>
+    </w:p>
+    <w:p>
+      <w:pPr>
+        <w:spacing w:after="0"/>
+        <w:rPr>
+          <w:b/>
+        </w:rPr>
+      </w:pPr>
+      <w:r>
+        <w:t>&lt;FC&gt;</w:t>
+      </w:r>
+      <w:r>
+        <w:tab/>
+        <w:t>-&gt;</w:t>
+      </w:r>
+      <w:r>
+        <w:tab/>
+      </w:r>
+      <w:r>
+        <w:rPr>
+          <w:b/>
+        </w:rPr>
+        <w:t xml:space="preserve">find( </w:t>
+      </w:r>
+      <w:r>
+        <w:t xml:space="preserve">&lt;E&gt; </w:t>
+      </w:r>
+      <w:r>
+        <w:rPr>
+          <w:b/>
+        </w:rPr>
+        <w:t>,</w:t>
+      </w:r>
+      <w:r>
+        <w:t xml:space="preserve"> &lt;E&gt; </w:t>
+      </w:r>
+      <w:r>
+        <w:rPr>
+          <w:b/>
+        </w:rPr>
         <w:t xml:space="preserve"> ) ;</w:t>
       </w:r>
     </w:p>
@@ -1314,115 +1407,7 @@
         <w:rPr>
           <w:b/>
         </w:rPr>
-        <w:t xml:space="preserve">compare( </w:t>
-      </w:r>
-      <w:r>
-        <w:t xml:space="preserve">&lt;E&gt; </w:t>
-      </w:r>
-      <w:r>
-        <w:rPr>
-          <w:b/>
-        </w:rPr>
-        <w:t>,</w:t>
-      </w:r>
-      <w:r>
-        <w:t xml:space="preserve"> &lt;E&gt; </w:t>
-      </w:r>
-      <w:r>
-        <w:rPr>
-          <w:b/>
-        </w:rPr>
-        <w:t>) ;</w:t>
-      </w:r>
-    </w:p>
-    <w:p>
-      <w:pPr>
-        <w:spacing w:after="0"/>
-        <w:rPr>
-          <w:b/>
-        </w:rPr>
-      </w:pPr>
-      <w:r>
-        <w:t>&lt;FC&gt;</w:t>
-      </w:r>
-      <w:r>
-        <w:tab/>
-        <w:t>-&gt;</w:t>
-      </w:r>
-      <w:r>
-        <w:tab/>
-      </w:r>
-      <w:r>
-        <w:rPr>
-          <w:b/>
-        </w:rPr>
-        <w:t>find</w:t>
-      </w:r>
-      <w:r>
-        <w:rPr>
-          <w:b/>
-        </w:rPr>
-        <w:t xml:space="preserve">( </w:t>
-      </w:r>
-      <w:r>
-        <w:t xml:space="preserve">&lt;E&gt; </w:t>
-      </w:r>
-      <w:r>
-        <w:rPr>
-          <w:b/>
-        </w:rPr>
-        <w:t>,</w:t>
-      </w:r>
-      <w:r>
-        <w:t xml:space="preserve"> &lt;E&gt; </w:t>
-      </w:r>
-      <w:r>
-        <w:rPr>
-          <w:b/>
-        </w:rPr>
-        <w:t xml:space="preserve"> </w:t>
-      </w:r>
-      <w:r>
-        <w:rPr>
-          <w:b/>
-        </w:rPr>
-        <w:t>) ;</w:t>
-      </w:r>
-    </w:p>
-    <w:p>
-      <w:pPr>
-        <w:spacing w:after="0"/>
-        <w:rPr>
-          <w:b/>
-        </w:rPr>
-      </w:pPr>
-      <w:r>
-        <w:t>&lt;FC&gt;</w:t>
-      </w:r>
-      <w:r>
-        <w:tab/>
-        <w:t>-&gt;</w:t>
-      </w:r>
-      <w:r>
-        <w:tab/>
-      </w:r>
-      <w:r>
-        <w:rPr>
-          <w:b/>
-        </w:rPr>
-        <w:t>sort</w:t>
-      </w:r>
-      <w:r>
-        <w:rPr>
-          <w:b/>
-        </w:rPr>
-        <w:t>(</w:t>
-      </w:r>
-      <w:r>
-        <w:rPr>
-          <w:b/>
-        </w:rPr>
-        <w:t xml:space="preserve"> </w:t>
+        <w:t xml:space="preserve">sort( </w:t>
       </w:r>
       <w:r>
         <w:t>&lt;E&gt;</w:t>

</xml_diff>

<commit_message>
nove pravidla kvoli lokalnym dekalraciam
</commit_message>
<xml_diff>
--- a/Non-source/NEW_LL.docx
+++ b/Non-source/NEW_LL.docx
@@ -584,848 +584,1108 @@
         </w:rPr>
         <w:t>;</w:t>
       </w:r>
+    </w:p>
+    <w:p>
+      <w:pPr>
+        <w:spacing w:after="0"/>
+        <w:rPr>
+          <w:b/>
+        </w:rPr>
+      </w:pPr>
+      <w:r>
+        <w:t>&lt;VD&gt;</w:t>
+      </w:r>
+      <w:r>
+        <w:tab/>
+        <w:t>-&gt;</w:t>
+      </w:r>
+      <w:r>
+        <w:tab/>
+      </w:r>
+      <w:r>
+        <w:rPr>
+          <w:b/>
+        </w:rPr>
+        <w:t>;</w:t>
+      </w:r>
+    </w:p>
+    <w:p>
+      <w:pPr>
+        <w:spacing w:after="0"/>
+      </w:pPr>
+      <w:r>
+        <w:rPr>
+          <w:color w:val="FF0000"/>
+        </w:rPr>
+        <w:t>&lt;SL&gt;</w:t>
+      </w:r>
+      <w:r>
+        <w:t xml:space="preserve"> </w:t>
+      </w:r>
+      <w:r>
+        <w:tab/>
+        <w:t>-&gt;</w:t>
+      </w:r>
+      <w:r>
+        <w:tab/>
+        <w:t>&lt;FC&gt;</w:t>
+      </w:r>
+    </w:p>
+    <w:p>
+      <w:pPr>
+        <w:spacing w:after="0"/>
+        <w:rPr>
+          <w:b/>
+        </w:rPr>
+      </w:pPr>
+      <w:r>
+        <w:t>&lt;FC&gt;</w:t>
+      </w:r>
+      <w:r>
+        <w:tab/>
+        <w:t>-&gt;</w:t>
+      </w:r>
+      <w:r>
+        <w:tab/>
+      </w:r>
+      <w:r>
+        <w:rPr>
+          <w:b/>
+        </w:rPr>
+        <w:t xml:space="preserve">( </w:t>
+      </w:r>
+      <w:r>
+        <w:t>&lt;FP&gt;</w:t>
+      </w:r>
+      <w:r>
+        <w:rPr>
+          <w:b/>
+        </w:rPr>
+        <w:t xml:space="preserve"> ) ;</w:t>
+      </w:r>
+    </w:p>
+    <w:p>
+      <w:pPr>
+        <w:spacing w:after="0"/>
+        <w:rPr>
+          <w:b/>
+        </w:rPr>
+      </w:pPr>
+      <w:r>
+        <w:t>&lt;FP&gt;</w:t>
+      </w:r>
+      <w:r>
+        <w:tab/>
+        <w:t xml:space="preserve">-&gt; </w:t>
+      </w:r>
+      <w:r>
+        <w:rPr>
+          <w:b/>
+        </w:rPr>
+        <w:tab/>
+        <w:t>epsilon</w:t>
+      </w:r>
+    </w:p>
+    <w:p>
+      <w:pPr>
+        <w:spacing w:after="0"/>
+      </w:pPr>
+      <w:r>
+        <w:t>&lt;FP&gt;</w:t>
+      </w:r>
+      <w:r>
+        <w:tab/>
+        <w:t>-&gt;</w:t>
+      </w:r>
+      <w:r>
+        <w:tab/>
+        <w:t>&lt;E&gt; &lt;NE&gt;</w:t>
+      </w:r>
+    </w:p>
+    <w:p>
+      <w:pPr>
+        <w:spacing w:after="0"/>
+      </w:pPr>
+      <w:r>
+        <w:t>&lt;NE&gt;</w:t>
+      </w:r>
+      <w:r>
+        <w:tab/>
+        <w:t>-&gt;</w:t>
+      </w:r>
+      <w:r>
+        <w:tab/>
+      </w:r>
+      <w:r>
+        <w:rPr>
+          <w:b/>
+        </w:rPr>
+        <w:t xml:space="preserve">, </w:t>
+      </w:r>
+      <w:r>
+        <w:t>&lt;E&gt; &lt;NE&gt;</w:t>
+      </w:r>
+    </w:p>
+    <w:p>
+      <w:pPr>
+        <w:spacing w:after="0"/>
+        <w:rPr>
+          <w:b/>
+        </w:rPr>
+      </w:pPr>
+      <w:r>
+        <w:t>&lt;NE&gt;</w:t>
+      </w:r>
+      <w:r>
+        <w:tab/>
+        <w:t xml:space="preserve">-&gt; </w:t>
+      </w:r>
+      <w:r>
+        <w:tab/>
+      </w:r>
+      <w:r>
+        <w:rPr>
+          <w:b/>
+        </w:rPr>
+        <w:t>epsilon</w:t>
+      </w:r>
+    </w:p>
+    <w:p>
+      <w:pPr>
+        <w:spacing w:after="0"/>
+        <w:rPr>
+          <w:b/>
+        </w:rPr>
+      </w:pPr>
+      <w:r>
+        <w:rPr>
+          <w:color w:val="FF0000"/>
+        </w:rPr>
+        <w:t>&lt;SL&gt;</w:t>
+      </w:r>
+      <w:r>
+        <w:tab/>
+        <w:t>-&gt;</w:t>
+      </w:r>
+      <w:r>
+        <w:tab/>
+      </w:r>
+      <w:r>
+        <w:rPr>
+          <w:b/>
+        </w:rPr>
+        <w:t>if (</w:t>
+      </w:r>
+      <w:r>
+        <w:t>&lt;E&gt;</w:t>
+      </w:r>
+      <w:r>
+        <w:rPr>
+          <w:b/>
+        </w:rPr>
+        <w:t xml:space="preserve">) </w:t>
+      </w:r>
+      <w:r>
+        <w:rPr>
+          <w:b/>
+        </w:rPr>
+        <w:t>{</w:t>
+      </w:r>
+      <w:r>
+        <w:t>&lt;MB</w:t>
+      </w:r>
+      <w:r>
+        <w:t>r</w:t>
+      </w:r>
+      <w:r>
+        <w:t>&gt;</w:t>
+      </w:r>
+      <w:r>
+        <w:rPr>
+          <w:b/>
+        </w:rPr>
+        <w:t xml:space="preserve">} else { </w:t>
+      </w:r>
+      <w:r>
+        <w:t>&lt;</w:t>
+      </w:r>
+      <w:r>
+        <w:t>EB</w:t>
+      </w:r>
+      <w:r>
+        <w:t>&gt;</w:t>
+      </w:r>
+      <w:r>
+        <w:rPr>
+          <w:b/>
+        </w:rPr>
+        <w:t xml:space="preserve"> }</w:t>
+      </w:r>
+    </w:p>
+    <w:p>
+      <w:pPr>
+        <w:spacing w:after="0"/>
+      </w:pPr>
+      <w:r>
+        <w:t>&lt;EB&gt;</w:t>
+      </w:r>
+      <w:r>
+        <w:tab/>
+        <w:t>-&gt;</w:t>
+      </w:r>
+      <w:r>
+        <w:tab/>
+        <w:t>&lt;MB</w:t>
+      </w:r>
+      <w:r>
+        <w:t>r</w:t>
+      </w:r>
+      <w:r>
+        <w:t>&gt;</w:t>
+      </w:r>
+    </w:p>
+    <w:p>
+      <w:pPr>
+        <w:spacing w:after="0"/>
+      </w:pPr>
+      <w:r>
+        <w:t>&lt;EB&gt;</w:t>
+      </w:r>
+      <w:r>
+        <w:tab/>
+        <w:t xml:space="preserve">-&gt; </w:t>
+      </w:r>
+      <w:r>
+        <w:tab/>
+      </w:r>
+      <w:r>
+        <w:rPr>
+          <w:b/>
+        </w:rPr>
+        <w:t>epsilon</w:t>
+      </w:r>
+    </w:p>
+    <w:p>
+      <w:pPr>
+        <w:spacing w:after="0"/>
+      </w:pPr>
+      <w:r>
+        <w:rPr>
+          <w:color w:val="FF0000"/>
+        </w:rPr>
+        <w:t>&lt;SL&gt;</w:t>
+      </w:r>
+      <w:r>
+        <w:tab/>
+        <w:t>-&gt;</w:t>
+      </w:r>
+      <w:r>
+        <w:tab/>
+      </w:r>
+      <w:r>
+        <w:rPr>
+          <w:b/>
+        </w:rPr>
+        <w:t xml:space="preserve">while (  </w:t>
+      </w:r>
+      <w:r>
+        <w:t xml:space="preserve">&lt;E&gt; </w:t>
+      </w:r>
+      <w:r>
+        <w:rPr>
+          <w:b/>
+        </w:rPr>
+        <w:t xml:space="preserve">) </w:t>
+      </w:r>
+      <w:r>
+        <w:rPr>
+          <w:b/>
+        </w:rPr>
+        <w:t xml:space="preserve">{ </w:t>
+      </w:r>
+      <w:r>
+        <w:t>&lt;MB</w:t>
+      </w:r>
+      <w:r>
+        <w:t>r</w:t>
+      </w:r>
+      <w:r>
+        <w:t>&gt;</w:t>
+      </w:r>
+      <w:r>
+        <w:rPr>
+          <w:b/>
+        </w:rPr>
+        <w:t xml:space="preserve"> }</w:t>
+      </w:r>
+    </w:p>
+    <w:p>
+      <w:pPr>
+        <w:spacing w:after="0"/>
+      </w:pPr>
+      <w:r>
+        <w:rPr>
+          <w:color w:val="FF0000"/>
+        </w:rPr>
+        <w:t>&lt;SL&gt;</w:t>
+      </w:r>
+      <w:r>
+        <w:tab/>
+        <w:t xml:space="preserve">-&gt; </w:t>
+      </w:r>
+      <w:r>
+        <w:tab/>
+      </w:r>
+      <w:r>
+        <w:rPr>
+          <w:b/>
+        </w:rPr>
+        <w:t>return</w:t>
+      </w:r>
+      <w:r>
+        <w:t xml:space="preserve"> &lt;RV&gt; </w:t>
+      </w:r>
+      <w:r>
+        <w:rPr>
+          <w:b/>
+        </w:rPr>
+        <w:t>;</w:t>
+      </w:r>
+    </w:p>
+    <w:p>
+      <w:pPr>
+        <w:spacing w:after="0"/>
+      </w:pPr>
+      <w:r>
+        <w:t>&lt;RV&gt;</w:t>
+      </w:r>
+      <w:r>
+        <w:tab/>
+        <w:t>-&gt;</w:t>
+      </w:r>
+      <w:r>
+        <w:tab/>
+        <w:t>&lt;E&gt;</w:t>
+      </w:r>
+    </w:p>
+    <w:p>
+      <w:pPr>
+        <w:spacing w:after="0"/>
+        <w:rPr>
+          <w:b/>
+        </w:rPr>
+      </w:pPr>
+      <w:r>
+        <w:t>&lt;RV&gt;</w:t>
+      </w:r>
+      <w:r>
+        <w:tab/>
+        <w:t xml:space="preserve">-&gt; </w:t>
+      </w:r>
+      <w:r>
+        <w:rPr>
+          <w:b/>
+        </w:rPr>
+        <w:tab/>
+        <w:t>epsilon</w:t>
+      </w:r>
+    </w:p>
+    <w:p>
+      <w:pPr>
+        <w:spacing w:after="0"/>
+        <w:rPr>
+          <w:b/>
+        </w:rPr>
+      </w:pPr>
+    </w:p>
+    <w:p>
+      <w:pPr>
+        <w:spacing w:after="0"/>
+        <w:rPr>
+          <w:b/>
+        </w:rPr>
+      </w:pPr>
+    </w:p>
+    <w:p>
+      <w:pPr>
+        <w:spacing w:after="0"/>
+        <w:rPr>
+          <w:b/>
+        </w:rPr>
+      </w:pPr>
+    </w:p>
+    <w:p>
+      <w:pPr>
+        <w:spacing w:after="0"/>
+        <w:rPr>
+          <w:b/>
+        </w:rPr>
+      </w:pPr>
+    </w:p>
+    <w:p>
+      <w:pPr>
+        <w:spacing w:after="0"/>
+        <w:rPr>
+          <w:b/>
+        </w:rPr>
+      </w:pPr>
+    </w:p>
+    <w:p>
+      <w:pPr>
+        <w:spacing w:after="0"/>
+        <w:rPr>
+          <w:b/>
+        </w:rPr>
+      </w:pPr>
+    </w:p>
+    <w:p>
+      <w:pPr>
+        <w:spacing w:after="0"/>
+        <w:rPr>
+          <w:b/>
+        </w:rPr>
+      </w:pPr>
+    </w:p>
+    <w:p>
+      <w:pPr>
+        <w:spacing w:after="0"/>
+      </w:pPr>
+    </w:p>
+    <w:p>
+      <w:pPr>
+        <w:spacing w:after="0"/>
+        <w:rPr>
+          <w:b/>
+        </w:rPr>
+      </w:pPr>
+      <w:r>
+        <w:rPr>
+          <w:color w:val="FF0000"/>
+        </w:rPr>
+        <w:t>&lt;SL&gt;</w:t>
+      </w:r>
+      <w:r>
+        <w:tab/>
+        <w:t>-&gt;</w:t>
+      </w:r>
+      <w:r>
+        <w:tab/>
+      </w:r>
+      <w:r>
+        <w:rPr>
+          <w:b/>
+        </w:rPr>
+        <w:t>print(</w:t>
+      </w:r>
+      <w:r>
+        <w:rPr>
+          <w:b/>
+        </w:rPr>
+        <w:t xml:space="preserve"> </w:t>
+      </w:r>
+      <w:r>
+        <w:t>&lt;E&gt;</w:t>
+      </w:r>
+      <w:r>
+        <w:t xml:space="preserve"> </w:t>
+      </w:r>
+      <w:r>
+        <w:t>&lt;PrA&gt;</w:t>
+      </w:r>
+      <w:r>
+        <w:t xml:space="preserve"> </w:t>
+      </w:r>
+      <w:r>
+        <w:rPr>
+          <w:b/>
+        </w:rPr>
+        <w:t>)</w:t>
+      </w:r>
+      <w:r>
+        <w:rPr>
+          <w:b/>
+        </w:rPr>
+        <w:t xml:space="preserve"> </w:t>
+      </w:r>
+      <w:r>
+        <w:rPr>
+          <w:b/>
+        </w:rPr>
+        <w:t>;</w:t>
+      </w:r>
+    </w:p>
+    <w:p>
+      <w:pPr>
+        <w:spacing w:after="0"/>
+      </w:pPr>
+      <w:r>
+        <w:t>&lt;PrA&gt;</w:t>
+      </w:r>
+      <w:r>
+        <w:tab/>
+        <w:t>-&gt;</w:t>
+      </w:r>
+      <w:r>
+        <w:tab/>
+      </w:r>
+      <w:r>
+        <w:rPr>
+          <w:b/>
+        </w:rPr>
+        <w:t xml:space="preserve">+ </w:t>
+      </w:r>
+      <w:r>
+        <w:t>&lt;E&gt; &lt;PrA&gt;</w:t>
+      </w:r>
+    </w:p>
+    <w:p>
+      <w:pPr>
+        <w:spacing w:after="0"/>
+        <w:rPr>
+          <w:b/>
+        </w:rPr>
+      </w:pPr>
+      <w:r>
+        <w:t xml:space="preserve">&lt;PrA&gt; </w:t>
+      </w:r>
+      <w:r>
+        <w:tab/>
+        <w:t xml:space="preserve">-&gt; </w:t>
+      </w:r>
+      <w:r>
+        <w:tab/>
+      </w:r>
+      <w:r>
+        <w:rPr>
+          <w:b/>
+        </w:rPr>
+        <w:t>epsilon</w:t>
+      </w:r>
+    </w:p>
+    <w:p>
+      <w:pPr>
+        <w:spacing w:after="0"/>
+        <w:rPr>
+          <w:b/>
+        </w:rPr>
+      </w:pPr>
+      <w:r>
+        <w:t>&lt;FC&gt;</w:t>
+      </w:r>
+      <w:r>
+        <w:tab/>
+        <w:t>-&gt;</w:t>
+      </w:r>
+      <w:r>
+        <w:tab/>
+      </w:r>
+      <w:r>
+        <w:rPr>
+          <w:b/>
+        </w:rPr>
+        <w:t>readInt( ) ;</w:t>
+      </w:r>
+    </w:p>
+    <w:p>
+      <w:pPr>
+        <w:spacing w:after="0"/>
+        <w:rPr>
+          <w:b/>
+        </w:rPr>
+      </w:pPr>
+      <w:r>
+        <w:t>&lt;FC&gt;</w:t>
+      </w:r>
+      <w:r>
+        <w:tab/>
+        <w:t>-&gt;</w:t>
+      </w:r>
+      <w:r>
+        <w:tab/>
+      </w:r>
+      <w:r>
+        <w:rPr>
+          <w:b/>
+        </w:rPr>
+        <w:t>readDouble( ) ;</w:t>
+      </w:r>
+    </w:p>
+    <w:p>
+      <w:pPr>
+        <w:spacing w:after="0"/>
+        <w:rPr>
+          <w:b/>
+        </w:rPr>
+      </w:pPr>
+      <w:r>
+        <w:t>&lt;FC&gt;</w:t>
+      </w:r>
+      <w:r>
+        <w:tab/>
+        <w:t>-&gt;</w:t>
+      </w:r>
+      <w:r>
+        <w:tab/>
+      </w:r>
+      <w:r>
+        <w:rPr>
+          <w:b/>
+        </w:rPr>
+        <w:t>readString( ) ;</w:t>
+      </w:r>
+    </w:p>
+    <w:p>
+      <w:pPr>
+        <w:spacing w:after="0"/>
+        <w:rPr>
+          <w:b/>
+        </w:rPr>
+      </w:pPr>
+      <w:r>
+        <w:t>&lt;FC&gt;</w:t>
+      </w:r>
+      <w:r>
+        <w:tab/>
+        <w:t>-&gt;</w:t>
+      </w:r>
+      <w:r>
+        <w:tab/>
+      </w:r>
+      <w:r>
+        <w:rPr>
+          <w:b/>
+        </w:rPr>
+        <w:t xml:space="preserve">length( </w:t>
+      </w:r>
+      <w:r>
+        <w:t xml:space="preserve">&lt;E&gt; </w:t>
+      </w:r>
+      <w:r>
+        <w:rPr>
+          <w:b/>
+        </w:rPr>
+        <w:t>) ;</w:t>
+      </w:r>
+    </w:p>
+    <w:p>
+      <w:pPr>
+        <w:spacing w:after="0"/>
+        <w:rPr>
+          <w:b/>
+        </w:rPr>
+      </w:pPr>
+      <w:r>
+        <w:t>&lt;FC&gt;</w:t>
+      </w:r>
+      <w:r>
+        <w:tab/>
+        <w:t>-&gt;</w:t>
+      </w:r>
+      <w:r>
+        <w:tab/>
+      </w:r>
+      <w:r>
+        <w:rPr>
+          <w:b/>
+        </w:rPr>
+        <w:t xml:space="preserve">substr( </w:t>
+      </w:r>
+      <w:r>
+        <w:t xml:space="preserve">&lt;E&gt; </w:t>
+      </w:r>
+      <w:r>
+        <w:rPr>
+          <w:b/>
+        </w:rPr>
+        <w:t>,</w:t>
+      </w:r>
+      <w:r>
+        <w:t xml:space="preserve"> &lt;E&gt; </w:t>
+      </w:r>
+      <w:r>
+        <w:rPr>
+          <w:b/>
+        </w:rPr>
+        <w:t xml:space="preserve">, </w:t>
+      </w:r>
+      <w:r>
+        <w:t xml:space="preserve">&lt;E&gt; </w:t>
+      </w:r>
+      <w:r>
+        <w:rPr>
+          <w:b/>
+        </w:rPr>
+        <w:t xml:space="preserve"> ) ;</w:t>
+      </w:r>
+    </w:p>
+    <w:p>
+      <w:pPr>
+        <w:spacing w:after="0"/>
+        <w:rPr>
+          <w:b/>
+        </w:rPr>
+      </w:pPr>
+      <w:r>
+        <w:t>&lt;FC&gt;</w:t>
+      </w:r>
+      <w:r>
+        <w:tab/>
+        <w:t>-&gt;</w:t>
+      </w:r>
+      <w:r>
+        <w:tab/>
+      </w:r>
+      <w:r>
+        <w:rPr>
+          <w:b/>
+        </w:rPr>
+        <w:t xml:space="preserve">compare( </w:t>
+      </w:r>
+      <w:r>
+        <w:t xml:space="preserve">&lt;E&gt; </w:t>
+      </w:r>
+      <w:r>
+        <w:rPr>
+          <w:b/>
+        </w:rPr>
+        <w:t>,</w:t>
+      </w:r>
+      <w:r>
+        <w:t xml:space="preserve"> &lt;E&gt; </w:t>
+      </w:r>
+      <w:r>
+        <w:rPr>
+          <w:b/>
+        </w:rPr>
+        <w:t>) ;</w:t>
+      </w:r>
+    </w:p>
+    <w:p>
+      <w:pPr>
+        <w:spacing w:after="0"/>
+        <w:rPr>
+          <w:b/>
+        </w:rPr>
+      </w:pPr>
+      <w:r>
+        <w:t>&lt;FC&gt;</w:t>
+      </w:r>
+      <w:r>
+        <w:tab/>
+        <w:t>-&gt;</w:t>
+      </w:r>
+      <w:r>
+        <w:tab/>
+      </w:r>
+      <w:r>
+        <w:rPr>
+          <w:b/>
+        </w:rPr>
+        <w:t xml:space="preserve">find( </w:t>
+      </w:r>
+      <w:r>
+        <w:t xml:space="preserve">&lt;E&gt; </w:t>
+      </w:r>
+      <w:r>
+        <w:rPr>
+          <w:b/>
+        </w:rPr>
+        <w:t>,</w:t>
+      </w:r>
+      <w:r>
+        <w:t xml:space="preserve"> &lt;E&gt; </w:t>
+      </w:r>
+      <w:r>
+        <w:rPr>
+          <w:b/>
+        </w:rPr>
+        <w:t xml:space="preserve"> ) ;</w:t>
+      </w:r>
+    </w:p>
+    <w:p>
+      <w:pPr>
+        <w:spacing w:after="0"/>
+        <w:rPr>
+          <w:b/>
+        </w:rPr>
+      </w:pPr>
+      <w:r>
+        <w:t>&lt;FC&gt;</w:t>
+      </w:r>
+      <w:r>
+        <w:tab/>
+        <w:t>-&gt;</w:t>
+      </w:r>
+      <w:r>
+        <w:tab/>
+      </w:r>
+      <w:r>
+        <w:rPr>
+          <w:b/>
+        </w:rPr>
+        <w:t xml:space="preserve">sort( </w:t>
+      </w:r>
+      <w:r>
+        <w:t>&lt;E&gt;</w:t>
+      </w:r>
+      <w:r>
+        <w:rPr>
+          <w:b/>
+        </w:rPr>
+        <w:t xml:space="preserve"> ) ;</w:t>
+      </w:r>
+    </w:p>
+    <w:p>
+      <w:pPr>
+        <w:spacing w:after="0"/>
+        <w:rPr>
+          <w:b/>
+        </w:rPr>
+      </w:pPr>
+    </w:p>
+    <w:p>
+      <w:pPr>
+        <w:spacing w:after="0"/>
+      </w:pPr>
+      <w:r>
+        <w:t>&lt;MBr&gt;</w:t>
+      </w:r>
+      <w:r>
+        <w:tab/>
+        <w:t>-&gt;</w:t>
+      </w:r>
+      <w:r>
+        <w:tab/>
+      </w:r>
+      <w:r>
+        <w:rPr>
+          <w:b/>
+        </w:rPr>
+        <w:t xml:space="preserve">id </w:t>
+      </w:r>
+      <w:r>
+        <w:t>&lt;EXPRorFC&gt;</w:t>
+      </w:r>
+      <w:r>
+        <w:t xml:space="preserve"> &lt;MBr&gt;</w:t>
+      </w:r>
+    </w:p>
+    <w:p>
+      <w:pPr>
+        <w:spacing w:after="0"/>
+      </w:pPr>
+      <w:r>
+        <w:t>&lt;MBr&gt;</w:t>
+      </w:r>
+      <w:r>
+        <w:tab/>
+        <w:t>-&gt;</w:t>
+      </w:r>
+      <w:r>
+        <w:tab/>
+        <w:t>&lt;FC&gt;</w:t>
+      </w:r>
+    </w:p>
+    <w:p>
+      <w:pPr>
+        <w:spacing w:after="0"/>
+        <w:rPr>
+          <w:b/>
+        </w:rPr>
+      </w:pPr>
+      <w:r>
+        <w:t>&lt;MBr</w:t>
+      </w:r>
+      <w:r>
+        <w:t>&gt;</w:t>
+      </w:r>
+      <w:r>
+        <w:tab/>
+        <w:t>-&gt;</w:t>
+      </w:r>
+      <w:r>
+        <w:tab/>
+      </w:r>
+      <w:r>
+        <w:rPr>
+          <w:b/>
+        </w:rPr>
+        <w:t>if (</w:t>
+      </w:r>
+      <w:r>
+        <w:t>&lt;E&gt;</w:t>
+      </w:r>
+      <w:r>
+        <w:rPr>
+          <w:b/>
+        </w:rPr>
+        <w:t>) {</w:t>
+      </w:r>
+      <w:r>
+        <w:t>&lt;MBr&gt;</w:t>
+      </w:r>
+      <w:r>
+        <w:rPr>
+          <w:b/>
+        </w:rPr>
+        <w:t xml:space="preserve">} else { </w:t>
+      </w:r>
+      <w:r>
+        <w:t>&lt;EB&gt;</w:t>
+      </w:r>
+      <w:r>
+        <w:rPr>
+          <w:b/>
+        </w:rPr>
+        <w:t xml:space="preserve"> }</w:t>
+      </w:r>
+    </w:p>
+    <w:p>
+      <w:pPr>
+        <w:spacing w:after="0"/>
+        <w:rPr>
+          <w:b/>
+        </w:rPr>
+      </w:pPr>
+      <w:r>
+        <w:t>&lt;MBr</w:t>
+      </w:r>
+      <w:r>
+        <w:t>&gt;</w:t>
+      </w:r>
+      <w:r>
+        <w:tab/>
+        <w:t>-&gt;</w:t>
+      </w:r>
+      <w:r>
+        <w:tab/>
+      </w:r>
+      <w:r>
+        <w:rPr>
+          <w:b/>
+        </w:rPr>
+        <w:t xml:space="preserve">while (  </w:t>
+      </w:r>
+      <w:r>
+        <w:t xml:space="preserve">&lt;E&gt; </w:t>
+      </w:r>
+      <w:r>
+        <w:rPr>
+          <w:b/>
+        </w:rPr>
+        <w:t xml:space="preserve">) { </w:t>
+      </w:r>
+      <w:r>
+        <w:t>&lt;MBr&gt;</w:t>
+      </w:r>
+      <w:r>
+        <w:rPr>
+          <w:b/>
+        </w:rPr>
+        <w:t xml:space="preserve"> }</w:t>
+      </w:r>
+    </w:p>
+    <w:p>
+      <w:pPr>
+        <w:spacing w:after="0"/>
+        <w:rPr>
+          <w:b/>
+        </w:rPr>
+      </w:pPr>
+      <w:r>
+        <w:t>&lt;MBr</w:t>
+      </w:r>
+      <w:r>
+        <w:t>&gt;</w:t>
+      </w:r>
+      <w:r>
+        <w:tab/>
+        <w:t>-&gt;</w:t>
+      </w:r>
+      <w:r>
+        <w:tab/>
+      </w:r>
+      <w:r>
+        <w:rPr>
+          <w:b/>
+        </w:rPr>
+        <w:t>return</w:t>
+      </w:r>
+      <w:r>
+        <w:t xml:space="preserve"> &lt;RV&gt; </w:t>
+      </w:r>
+      <w:r>
+        <w:rPr>
+          <w:b/>
+        </w:rPr>
+        <w:t>;</w:t>
+      </w:r>
+    </w:p>
+    <w:p>
+      <w:pPr>
+        <w:spacing w:after="0"/>
+        <w:rPr>
+          <w:b/>
+        </w:rPr>
+      </w:pPr>
+      <w:r>
+        <w:t>&lt;MBr</w:t>
+      </w:r>
+      <w:r>
+        <w:t>&gt;</w:t>
+      </w:r>
+      <w:r>
+        <w:tab/>
+        <w:t>-&gt;</w:t>
+      </w:r>
+      <w:r>
+        <w:tab/>
+      </w:r>
+      <w:r>
+        <w:rPr>
+          <w:b/>
+        </w:rPr>
+        <w:t xml:space="preserve">print( </w:t>
+      </w:r>
+      <w:r>
+        <w:t xml:space="preserve">&lt;E&gt; &lt;PrA&gt; </w:t>
+      </w:r>
+      <w:r>
+        <w:rPr>
+          <w:b/>
+        </w:rPr>
+        <w:t>) ;</w:t>
+      </w:r>
+    </w:p>
+    <w:p>
+      <w:pPr>
+        <w:spacing w:after="0"/>
+        <w:rPr>
+          <w:b/>
+        </w:rPr>
+      </w:pPr>
+    </w:p>
+    <w:p>
+      <w:pPr>
+        <w:spacing w:after="0"/>
+      </w:pPr>
+    </w:p>
+    <w:p>
+      <w:pPr>
+        <w:spacing w:after="0"/>
+      </w:pPr>
+    </w:p>
+    <w:p>
+      <w:pPr>
+        <w:spacing w:after="0"/>
+      </w:pPr>
+    </w:p>
+    <w:p>
+      <w:pPr>
+        <w:spacing w:after="0"/>
+      </w:pPr>
       <w:bookmarkStart w:id="0" w:name="_GoBack"/>
       <w:bookmarkEnd w:id="0"/>
-    </w:p>
-    <w:p>
-      <w:pPr>
-        <w:spacing w:after="0"/>
-        <w:rPr>
-          <w:b/>
-        </w:rPr>
-      </w:pPr>
-      <w:r>
-        <w:t>&lt;VD&gt;</w:t>
-      </w:r>
-      <w:r>
-        <w:tab/>
-        <w:t>-&gt;</w:t>
-      </w:r>
-      <w:r>
-        <w:tab/>
-      </w:r>
-      <w:r>
-        <w:rPr>
-          <w:b/>
-        </w:rPr>
-        <w:t>;</w:t>
-      </w:r>
-    </w:p>
-    <w:p>
-      <w:pPr>
-        <w:spacing w:after="0"/>
-      </w:pPr>
-      <w:r>
-        <w:rPr>
-          <w:color w:val="FF0000"/>
-        </w:rPr>
-        <w:t>&lt;SL&gt;</w:t>
-      </w:r>
-      <w:r>
-        <w:t xml:space="preserve"> </w:t>
-      </w:r>
-      <w:r>
-        <w:tab/>
-        <w:t>-&gt;</w:t>
-      </w:r>
-      <w:r>
-        <w:tab/>
-        <w:t>&lt;FC&gt;</w:t>
-      </w:r>
-    </w:p>
-    <w:p>
-      <w:pPr>
-        <w:spacing w:after="0"/>
-        <w:rPr>
-          <w:b/>
-        </w:rPr>
-      </w:pPr>
-      <w:r>
-        <w:t>&lt;FC&gt;</w:t>
-      </w:r>
-      <w:r>
-        <w:tab/>
-        <w:t>-&gt;</w:t>
-      </w:r>
-      <w:r>
-        <w:tab/>
-      </w:r>
-      <w:r>
-        <w:rPr>
-          <w:b/>
-        </w:rPr>
-        <w:t xml:space="preserve">( </w:t>
-      </w:r>
-      <w:r>
-        <w:t>&lt;FP&gt;</w:t>
-      </w:r>
-      <w:r>
-        <w:rPr>
-          <w:b/>
-        </w:rPr>
-        <w:t xml:space="preserve"> ) ;</w:t>
-      </w:r>
-    </w:p>
-    <w:p>
-      <w:pPr>
-        <w:spacing w:after="0"/>
-        <w:rPr>
-          <w:b/>
-        </w:rPr>
-      </w:pPr>
-      <w:r>
-        <w:t>&lt;FP&gt;</w:t>
-      </w:r>
-      <w:r>
-        <w:tab/>
-        <w:t xml:space="preserve">-&gt; </w:t>
-      </w:r>
-      <w:r>
-        <w:rPr>
-          <w:b/>
-        </w:rPr>
-        <w:tab/>
-        <w:t>epsilon</w:t>
-      </w:r>
-    </w:p>
-    <w:p>
-      <w:pPr>
-        <w:spacing w:after="0"/>
-      </w:pPr>
-      <w:r>
-        <w:t>&lt;FP&gt;</w:t>
-      </w:r>
-      <w:r>
-        <w:tab/>
-        <w:t>-&gt;</w:t>
-      </w:r>
-      <w:r>
-        <w:tab/>
-        <w:t>&lt;E&gt; &lt;NE&gt;</w:t>
-      </w:r>
-    </w:p>
-    <w:p>
-      <w:pPr>
-        <w:spacing w:after="0"/>
-      </w:pPr>
-      <w:r>
-        <w:t>&lt;NE&gt;</w:t>
-      </w:r>
-      <w:r>
-        <w:tab/>
-        <w:t>-&gt;</w:t>
-      </w:r>
-      <w:r>
-        <w:tab/>
-      </w:r>
-      <w:r>
-        <w:rPr>
-          <w:b/>
-        </w:rPr>
-        <w:t xml:space="preserve">, </w:t>
-      </w:r>
-      <w:r>
-        <w:t>&lt;E&gt; &lt;NE&gt;</w:t>
-      </w:r>
-    </w:p>
-    <w:p>
-      <w:pPr>
-        <w:spacing w:after="0"/>
-        <w:rPr>
-          <w:b/>
-        </w:rPr>
-      </w:pPr>
-      <w:r>
-        <w:t>&lt;NE&gt;</w:t>
-      </w:r>
-      <w:r>
-        <w:tab/>
-        <w:t xml:space="preserve">-&gt; </w:t>
-      </w:r>
-      <w:r>
-        <w:tab/>
-      </w:r>
-      <w:r>
-        <w:rPr>
-          <w:b/>
-        </w:rPr>
-        <w:t>epsilon</w:t>
-      </w:r>
-    </w:p>
-    <w:p>
-      <w:pPr>
-        <w:spacing w:after="0"/>
-        <w:rPr>
-          <w:b/>
-        </w:rPr>
-      </w:pPr>
-      <w:r>
-        <w:rPr>
-          <w:color w:val="FF0000"/>
-        </w:rPr>
-        <w:t>&lt;SL&gt;</w:t>
-      </w:r>
-      <w:r>
-        <w:tab/>
-        <w:t>-&gt;</w:t>
-      </w:r>
-      <w:r>
-        <w:tab/>
-      </w:r>
-      <w:r>
-        <w:rPr>
-          <w:b/>
-        </w:rPr>
-        <w:t>if (</w:t>
-      </w:r>
-      <w:r>
-        <w:t>&lt;E&gt;</w:t>
-      </w:r>
-      <w:r>
-        <w:rPr>
-          <w:b/>
-        </w:rPr>
-        <w:t xml:space="preserve">) </w:t>
-      </w:r>
-      <w:r>
-        <w:rPr>
-          <w:b/>
-        </w:rPr>
-        <w:t>{</w:t>
-      </w:r>
-      <w:r>
-        <w:t>&lt;MB&gt;</w:t>
-      </w:r>
-      <w:r>
-        <w:rPr>
-          <w:b/>
-        </w:rPr>
-        <w:t xml:space="preserve">} else { </w:t>
-      </w:r>
-      <w:r>
-        <w:t>&lt;</w:t>
-      </w:r>
-      <w:r>
-        <w:t>EB</w:t>
-      </w:r>
-      <w:r>
-        <w:t>&gt;</w:t>
-      </w:r>
-      <w:r>
-        <w:rPr>
-          <w:b/>
-        </w:rPr>
-        <w:t xml:space="preserve"> }</w:t>
-      </w:r>
-    </w:p>
-    <w:p>
-      <w:pPr>
-        <w:spacing w:after="0"/>
-      </w:pPr>
-      <w:r>
-        <w:t>&lt;EB&gt;</w:t>
-      </w:r>
-      <w:r>
-        <w:tab/>
-        <w:t>-&gt;</w:t>
-      </w:r>
-      <w:r>
-        <w:tab/>
-        <w:t>&lt;MB&gt;</w:t>
-      </w:r>
-    </w:p>
-    <w:p>
-      <w:pPr>
-        <w:spacing w:after="0"/>
-      </w:pPr>
-      <w:r>
-        <w:t>&lt;EB&gt;</w:t>
-      </w:r>
-      <w:r>
-        <w:tab/>
-        <w:t xml:space="preserve">-&gt; </w:t>
-      </w:r>
-      <w:r>
-        <w:tab/>
-      </w:r>
-      <w:r>
-        <w:rPr>
-          <w:b/>
-        </w:rPr>
-        <w:t>epsilon</w:t>
-      </w:r>
-    </w:p>
-    <w:p>
-      <w:pPr>
-        <w:spacing w:after="0"/>
-      </w:pPr>
-      <w:r>
-        <w:rPr>
-          <w:color w:val="FF0000"/>
-        </w:rPr>
-        <w:t>&lt;SL&gt;</w:t>
-      </w:r>
-      <w:r>
-        <w:tab/>
-        <w:t>-&gt;</w:t>
-      </w:r>
-      <w:r>
-        <w:tab/>
-      </w:r>
-      <w:r>
-        <w:rPr>
-          <w:b/>
-        </w:rPr>
-        <w:t xml:space="preserve">while (  </w:t>
-      </w:r>
-      <w:r>
-        <w:t xml:space="preserve">&lt;E&gt; </w:t>
-      </w:r>
-      <w:r>
-        <w:rPr>
-          <w:b/>
-        </w:rPr>
-        <w:t xml:space="preserve">) </w:t>
-      </w:r>
-      <w:r>
-        <w:rPr>
-          <w:b/>
-        </w:rPr>
-        <w:t xml:space="preserve">{ </w:t>
-      </w:r>
-      <w:r>
-        <w:t>&lt;MB&gt;</w:t>
-      </w:r>
-      <w:r>
-        <w:rPr>
-          <w:b/>
-        </w:rPr>
-        <w:t xml:space="preserve"> }</w:t>
-      </w:r>
-    </w:p>
-    <w:p>
-      <w:pPr>
-        <w:spacing w:after="0"/>
-      </w:pPr>
-      <w:r>
-        <w:rPr>
-          <w:color w:val="FF0000"/>
-        </w:rPr>
-        <w:t>&lt;SL&gt;</w:t>
-      </w:r>
-      <w:r>
-        <w:tab/>
-        <w:t xml:space="preserve">-&gt; </w:t>
-      </w:r>
-      <w:r>
-        <w:tab/>
-      </w:r>
-      <w:r>
-        <w:rPr>
-          <w:b/>
-        </w:rPr>
-        <w:t>return</w:t>
-      </w:r>
-      <w:r>
-        <w:t xml:space="preserve"> &lt;RV&gt; </w:t>
-      </w:r>
-      <w:r>
-        <w:rPr>
-          <w:b/>
-        </w:rPr>
-        <w:t>;</w:t>
-      </w:r>
-    </w:p>
-    <w:p>
-      <w:pPr>
-        <w:spacing w:after="0"/>
-      </w:pPr>
-      <w:r>
-        <w:t>&lt;RV&gt;</w:t>
-      </w:r>
-      <w:r>
-        <w:tab/>
-        <w:t>-&gt;</w:t>
-      </w:r>
-      <w:r>
-        <w:tab/>
-        <w:t>&lt;E&gt;</w:t>
-      </w:r>
-    </w:p>
-    <w:p>
-      <w:pPr>
-        <w:spacing w:after="0"/>
-        <w:rPr>
-          <w:b/>
-        </w:rPr>
-      </w:pPr>
-      <w:r>
-        <w:t>&lt;RV&gt;</w:t>
-      </w:r>
-      <w:r>
-        <w:tab/>
-        <w:t xml:space="preserve">-&gt; </w:t>
-      </w:r>
-      <w:r>
-        <w:rPr>
-          <w:b/>
-        </w:rPr>
-        <w:tab/>
-        <w:t>epsilon</w:t>
-      </w:r>
-    </w:p>
-    <w:p>
-      <w:pPr>
-        <w:spacing w:after="0"/>
-        <w:rPr>
-          <w:b/>
-        </w:rPr>
-      </w:pPr>
-    </w:p>
-    <w:p>
-      <w:pPr>
-        <w:spacing w:after="0"/>
-        <w:rPr>
-          <w:b/>
-        </w:rPr>
-      </w:pPr>
-    </w:p>
-    <w:p>
-      <w:pPr>
-        <w:spacing w:after="0"/>
-        <w:rPr>
-          <w:b/>
-        </w:rPr>
-      </w:pPr>
-    </w:p>
-    <w:p>
-      <w:pPr>
-        <w:spacing w:after="0"/>
-        <w:rPr>
-          <w:b/>
-        </w:rPr>
-      </w:pPr>
-    </w:p>
-    <w:p>
-      <w:pPr>
-        <w:spacing w:after="0"/>
-        <w:rPr>
-          <w:b/>
-        </w:rPr>
-      </w:pPr>
-    </w:p>
-    <w:p>
-      <w:pPr>
-        <w:spacing w:after="0"/>
-        <w:rPr>
-          <w:b/>
-        </w:rPr>
-      </w:pPr>
-    </w:p>
-    <w:p>
-      <w:pPr>
-        <w:spacing w:after="0"/>
-        <w:rPr>
-          <w:b/>
-        </w:rPr>
-      </w:pPr>
-    </w:p>
-    <w:p>
-      <w:pPr>
-        <w:spacing w:after="0"/>
-      </w:pPr>
-    </w:p>
-    <w:p>
-      <w:pPr>
-        <w:spacing w:after="0"/>
-        <w:rPr>
-          <w:b/>
-        </w:rPr>
-      </w:pPr>
-      <w:r>
-        <w:rPr>
-          <w:color w:val="FF0000"/>
-        </w:rPr>
-        <w:t>&lt;SL&gt;</w:t>
-      </w:r>
-      <w:r>
-        <w:tab/>
-        <w:t>-&gt;</w:t>
-      </w:r>
-      <w:r>
-        <w:tab/>
-      </w:r>
-      <w:r>
-        <w:rPr>
-          <w:b/>
-        </w:rPr>
-        <w:t>print(</w:t>
-      </w:r>
-      <w:r>
-        <w:rPr>
-          <w:b/>
-        </w:rPr>
-        <w:t xml:space="preserve"> </w:t>
-      </w:r>
-      <w:r>
-        <w:t>&lt;E&gt;</w:t>
-      </w:r>
-      <w:r>
-        <w:t xml:space="preserve"> </w:t>
-      </w:r>
-      <w:r>
-        <w:t>&lt;PrA&gt;</w:t>
-      </w:r>
-      <w:r>
-        <w:t xml:space="preserve"> </w:t>
-      </w:r>
-      <w:r>
-        <w:rPr>
-          <w:b/>
-        </w:rPr>
-        <w:t>)</w:t>
-      </w:r>
-      <w:r>
-        <w:rPr>
-          <w:b/>
-        </w:rPr>
-        <w:t xml:space="preserve"> </w:t>
-      </w:r>
-      <w:r>
-        <w:rPr>
-          <w:b/>
-        </w:rPr>
-        <w:t>;</w:t>
-      </w:r>
-    </w:p>
-    <w:p>
-      <w:pPr>
-        <w:spacing w:after="0"/>
-      </w:pPr>
-      <w:r>
-        <w:t>&lt;PrA&gt;</w:t>
-      </w:r>
-      <w:r>
-        <w:tab/>
-        <w:t>-&gt;</w:t>
-      </w:r>
-      <w:r>
-        <w:tab/>
-      </w:r>
-      <w:r>
-        <w:rPr>
-          <w:b/>
-        </w:rPr>
-        <w:t xml:space="preserve">+ </w:t>
-      </w:r>
-      <w:r>
-        <w:t>&lt;E&gt; &lt;PrA&gt;</w:t>
-      </w:r>
-    </w:p>
-    <w:p>
-      <w:pPr>
-        <w:spacing w:after="0"/>
-        <w:rPr>
-          <w:b/>
-        </w:rPr>
-      </w:pPr>
-      <w:r>
-        <w:t xml:space="preserve">&lt;PrA&gt; </w:t>
-      </w:r>
-      <w:r>
-        <w:tab/>
-        <w:t xml:space="preserve">-&gt; </w:t>
-      </w:r>
-      <w:r>
-        <w:tab/>
-      </w:r>
-      <w:r>
-        <w:rPr>
-          <w:b/>
-        </w:rPr>
-        <w:t>epsilon</w:t>
-      </w:r>
-    </w:p>
-    <w:p>
-      <w:pPr>
-        <w:spacing w:after="0"/>
-        <w:rPr>
-          <w:b/>
-        </w:rPr>
-      </w:pPr>
-      <w:r>
-        <w:t>&lt;FC&gt;</w:t>
-      </w:r>
-      <w:r>
-        <w:tab/>
-        <w:t>-&gt;</w:t>
-      </w:r>
-      <w:r>
-        <w:tab/>
-      </w:r>
-      <w:r>
-        <w:rPr>
-          <w:b/>
-        </w:rPr>
-        <w:t>readInt( ) ;</w:t>
-      </w:r>
-    </w:p>
-    <w:p>
-      <w:pPr>
-        <w:spacing w:after="0"/>
-        <w:rPr>
-          <w:b/>
-        </w:rPr>
-      </w:pPr>
-      <w:r>
-        <w:t>&lt;FC&gt;</w:t>
-      </w:r>
-      <w:r>
-        <w:tab/>
-        <w:t>-&gt;</w:t>
-      </w:r>
-      <w:r>
-        <w:tab/>
-      </w:r>
-      <w:r>
-        <w:rPr>
-          <w:b/>
-        </w:rPr>
-        <w:t>readDouble( ) ;</w:t>
-      </w:r>
-    </w:p>
-    <w:p>
-      <w:pPr>
-        <w:spacing w:after="0"/>
-        <w:rPr>
-          <w:b/>
-        </w:rPr>
-      </w:pPr>
-      <w:r>
-        <w:t>&lt;FC&gt;</w:t>
-      </w:r>
-      <w:r>
-        <w:tab/>
-        <w:t>-&gt;</w:t>
-      </w:r>
-      <w:r>
-        <w:tab/>
-      </w:r>
-      <w:r>
-        <w:rPr>
-          <w:b/>
-        </w:rPr>
-        <w:t>readString( ) ;</w:t>
-      </w:r>
-    </w:p>
-    <w:p>
-      <w:pPr>
-        <w:spacing w:after="0"/>
-        <w:rPr>
-          <w:b/>
-        </w:rPr>
-      </w:pPr>
-      <w:r>
-        <w:t>&lt;FC&gt;</w:t>
-      </w:r>
-      <w:r>
-        <w:tab/>
-        <w:t>-&gt;</w:t>
-      </w:r>
-      <w:r>
-        <w:tab/>
-      </w:r>
-      <w:r>
-        <w:rPr>
-          <w:b/>
-        </w:rPr>
-        <w:t xml:space="preserve">length( </w:t>
-      </w:r>
-      <w:r>
-        <w:t xml:space="preserve">&lt;E&gt; </w:t>
-      </w:r>
-      <w:r>
-        <w:rPr>
-          <w:b/>
-        </w:rPr>
-        <w:t>) ;</w:t>
-      </w:r>
-    </w:p>
-    <w:p>
-      <w:pPr>
-        <w:spacing w:after="0"/>
-        <w:rPr>
-          <w:b/>
-        </w:rPr>
-      </w:pPr>
-      <w:r>
-        <w:t>&lt;FC&gt;</w:t>
-      </w:r>
-      <w:r>
-        <w:tab/>
-        <w:t>-&gt;</w:t>
-      </w:r>
-      <w:r>
-        <w:tab/>
-      </w:r>
-      <w:r>
-        <w:rPr>
-          <w:b/>
-        </w:rPr>
-        <w:t xml:space="preserve">substr( </w:t>
-      </w:r>
-      <w:r>
-        <w:t xml:space="preserve">&lt;E&gt; </w:t>
-      </w:r>
-      <w:r>
-        <w:rPr>
-          <w:b/>
-        </w:rPr>
-        <w:t>,</w:t>
-      </w:r>
-      <w:r>
-        <w:t xml:space="preserve"> &lt;E&gt; </w:t>
-      </w:r>
-      <w:r>
-        <w:rPr>
-          <w:b/>
-        </w:rPr>
-        <w:t xml:space="preserve">, </w:t>
-      </w:r>
-      <w:r>
-        <w:t xml:space="preserve">&lt;E&gt; </w:t>
-      </w:r>
-      <w:r>
-        <w:rPr>
-          <w:b/>
-        </w:rPr>
-        <w:t xml:space="preserve"> ) ;</w:t>
-      </w:r>
-    </w:p>
-    <w:p>
-      <w:pPr>
-        <w:spacing w:after="0"/>
-        <w:rPr>
-          <w:b/>
-        </w:rPr>
-      </w:pPr>
-      <w:r>
-        <w:t>&lt;FC&gt;</w:t>
-      </w:r>
-      <w:r>
-        <w:tab/>
-        <w:t>-&gt;</w:t>
-      </w:r>
-      <w:r>
-        <w:tab/>
-      </w:r>
-      <w:r>
-        <w:rPr>
-          <w:b/>
-        </w:rPr>
-        <w:t xml:space="preserve">compare( </w:t>
-      </w:r>
-      <w:r>
-        <w:t xml:space="preserve">&lt;E&gt; </w:t>
-      </w:r>
-      <w:r>
-        <w:rPr>
-          <w:b/>
-        </w:rPr>
-        <w:t>,</w:t>
-      </w:r>
-      <w:r>
-        <w:t xml:space="preserve"> &lt;E&gt; </w:t>
-      </w:r>
-      <w:r>
-        <w:rPr>
-          <w:b/>
-        </w:rPr>
-        <w:t>) ;</w:t>
-      </w:r>
-    </w:p>
-    <w:p>
-      <w:pPr>
-        <w:spacing w:after="0"/>
-        <w:rPr>
-          <w:b/>
-        </w:rPr>
-      </w:pPr>
-      <w:r>
-        <w:t>&lt;FC&gt;</w:t>
-      </w:r>
-      <w:r>
-        <w:tab/>
-        <w:t>-&gt;</w:t>
-      </w:r>
-      <w:r>
-        <w:tab/>
-      </w:r>
-      <w:r>
-        <w:rPr>
-          <w:b/>
-        </w:rPr>
-        <w:t xml:space="preserve">find( </w:t>
-      </w:r>
-      <w:r>
-        <w:t xml:space="preserve">&lt;E&gt; </w:t>
-      </w:r>
-      <w:r>
-        <w:rPr>
-          <w:b/>
-        </w:rPr>
-        <w:t>,</w:t>
-      </w:r>
-      <w:r>
-        <w:t xml:space="preserve"> &lt;E&gt; </w:t>
-      </w:r>
-      <w:r>
-        <w:rPr>
-          <w:b/>
-        </w:rPr>
-        <w:t xml:space="preserve"> ) ;</w:t>
-      </w:r>
-    </w:p>
-    <w:p>
-      <w:pPr>
-        <w:spacing w:after="0"/>
-        <w:rPr>
-          <w:b/>
-        </w:rPr>
-      </w:pPr>
-      <w:r>
-        <w:t>&lt;FC&gt;</w:t>
-      </w:r>
-      <w:r>
-        <w:tab/>
-        <w:t>-&gt;</w:t>
-      </w:r>
-      <w:r>
-        <w:tab/>
-      </w:r>
-      <w:r>
-        <w:rPr>
-          <w:b/>
-        </w:rPr>
-        <w:t xml:space="preserve">sort( </w:t>
-      </w:r>
-      <w:r>
-        <w:t>&lt;E&gt;</w:t>
-      </w:r>
-      <w:r>
-        <w:rPr>
-          <w:b/>
-        </w:rPr>
-        <w:t xml:space="preserve"> ) ;</w:t>
-      </w:r>
-    </w:p>
-    <w:p>
-      <w:pPr>
-        <w:spacing w:after="0"/>
-        <w:rPr>
-          <w:b/>
-        </w:rPr>
-      </w:pPr>
     </w:p>
     <w:p>
       <w:pPr>

</xml_diff>

<commit_message>
mensie upravy grammar pred doku
</commit_message>
<xml_diff>
--- a/Non-source/NEW_LL.docx
+++ b/Non-source/NEW_LL.docx
@@ -5,6 +5,54 @@
     <w:p>
       <w:pPr>
         <w:spacing w:after="0"/>
+        <w:rPr>
+          <w:b/>
+        </w:rPr>
+      </w:pPr>
+      <w:r>
+        <w:t>&lt;ID&gt;</w:t>
+      </w:r>
+      <w:r>
+        <w:tab/>
+        <w:t>-&gt;</w:t>
+      </w:r>
+      <w:r>
+        <w:tab/>
+      </w:r>
+      <w:r>
+        <w:rPr>
+          <w:b/>
+        </w:rPr>
+        <w:t>id</w:t>
+      </w:r>
+    </w:p>
+    <w:p>
+      <w:pPr>
+        <w:spacing w:after="0"/>
+        <w:rPr>
+          <w:b/>
+        </w:rPr>
+      </w:pPr>
+      <w:r>
+        <w:t>&lt;ID&gt;</w:t>
+      </w:r>
+      <w:r>
+        <w:tab/>
+        <w:t>-&gt;</w:t>
+      </w:r>
+      <w:r>
+        <w:tab/>
+      </w:r>
+      <w:r>
+        <w:rPr>
+          <w:b/>
+        </w:rPr>
+        <w:t>Fid</w:t>
+      </w:r>
+    </w:p>
+    <w:p>
+      <w:pPr>
+        <w:spacing w:after="0"/>
       </w:pPr>
       <w:r>
         <w:t xml:space="preserve">&lt;P&gt; </w:t>
@@ -449,10 +497,13 @@
         <w:tab/>
       </w:r>
       <w:r>
-        <w:rPr>
-          <w:b/>
-        </w:rPr>
-        <w:t xml:space="preserve">id </w:t>
+        <w:t>&lt;ID&gt;</w:t>
+      </w:r>
+      <w:r>
+        <w:rPr>
+          <w:b/>
+        </w:rPr>
+        <w:t xml:space="preserve"> </w:t>
       </w:r>
       <w:r>
         <w:t>&lt;EXPR</w:t>
@@ -1029,39 +1080,11 @@
           <w:b/>
         </w:rPr>
       </w:pPr>
-    </w:p>
-    <w:p>
-      <w:pPr>
-        <w:spacing w:after="0"/>
-        <w:rPr>
-          <w:b/>
-        </w:rPr>
-      </w:pPr>
-    </w:p>
-    <w:p>
-      <w:pPr>
-        <w:spacing w:after="0"/>
-        <w:rPr>
-          <w:b/>
-        </w:rPr>
-      </w:pPr>
-    </w:p>
-    <w:p>
-      <w:pPr>
-        <w:spacing w:after="0"/>
-      </w:pPr>
-    </w:p>
-    <w:p>
-      <w:pPr>
-        <w:spacing w:after="0"/>
-        <w:rPr>
-          <w:b/>
-        </w:rPr>
-      </w:pPr>
       <w:r>
         <w:rPr>
           <w:color w:val="FF0000"/>
         </w:rPr>
+        <w:lastRenderedPageBreak/>
         <w:t>&lt;SL&gt;</w:t>
       </w:r>
       <w:r>
@@ -1458,234 +1481,234 @@
         <w:tab/>
       </w:r>
       <w:r>
-        <w:rPr>
-          <w:b/>
-        </w:rPr>
-        <w:t xml:space="preserve">id </w:t>
-      </w:r>
-      <w:r>
-        <w:t>&lt;EXPRorFC&gt;</w:t>
-      </w:r>
-      <w:r>
-        <w:t xml:space="preserve"> &lt;MBr&gt;</w:t>
-      </w:r>
-    </w:p>
-    <w:p>
-      <w:pPr>
-        <w:spacing w:after="0"/>
-      </w:pPr>
-      <w:r>
-        <w:t>&lt;MBr&gt;</w:t>
-      </w:r>
-      <w:r>
-        <w:tab/>
-        <w:t>-&gt;</w:t>
-      </w:r>
-      <w:r>
-        <w:tab/>
-        <w:t>&lt;FC&gt;</w:t>
-      </w:r>
-    </w:p>
-    <w:p>
-      <w:pPr>
-        <w:spacing w:after="0"/>
-        <w:rPr>
-          <w:b/>
-        </w:rPr>
-      </w:pPr>
-      <w:r>
-        <w:t>&lt;MBr</w:t>
-      </w:r>
-      <w:r>
-        <w:t>&gt;</w:t>
-      </w:r>
-      <w:r>
-        <w:tab/>
-        <w:t>-&gt;</w:t>
-      </w:r>
-      <w:r>
-        <w:tab/>
-      </w:r>
-      <w:r>
-        <w:rPr>
-          <w:b/>
-        </w:rPr>
-        <w:t>if (</w:t>
-      </w:r>
-      <w:r>
-        <w:t>&lt;E&gt;</w:t>
-      </w:r>
-      <w:r>
-        <w:rPr>
-          <w:b/>
-        </w:rPr>
-        <w:t>) {</w:t>
-      </w:r>
-      <w:r>
-        <w:t>&lt;MBr&gt;</w:t>
-      </w:r>
-      <w:r>
-        <w:rPr>
-          <w:b/>
-        </w:rPr>
-        <w:t xml:space="preserve">} else { </w:t>
-      </w:r>
-      <w:r>
-        <w:t>&lt;EB&gt;</w:t>
-      </w:r>
-      <w:r>
-        <w:rPr>
-          <w:b/>
-        </w:rPr>
-        <w:t xml:space="preserve"> }</w:t>
-      </w:r>
-    </w:p>
-    <w:p>
-      <w:pPr>
-        <w:spacing w:after="0"/>
-        <w:rPr>
-          <w:b/>
-        </w:rPr>
-      </w:pPr>
-      <w:r>
-        <w:t>&lt;MBr</w:t>
-      </w:r>
-      <w:r>
-        <w:t>&gt;</w:t>
-      </w:r>
-      <w:r>
-        <w:tab/>
-        <w:t>-&gt;</w:t>
-      </w:r>
-      <w:r>
-        <w:tab/>
-      </w:r>
-      <w:r>
-        <w:rPr>
-          <w:b/>
-        </w:rPr>
-        <w:t xml:space="preserve">while (  </w:t>
-      </w:r>
-      <w:r>
-        <w:t xml:space="preserve">&lt;E&gt; </w:t>
-      </w:r>
-      <w:r>
-        <w:rPr>
-          <w:b/>
-        </w:rPr>
-        <w:t xml:space="preserve">) { </w:t>
-      </w:r>
-      <w:r>
-        <w:t>&lt;MBr&gt;</w:t>
-      </w:r>
-      <w:r>
-        <w:rPr>
-          <w:b/>
-        </w:rPr>
-        <w:t xml:space="preserve"> }</w:t>
-      </w:r>
-    </w:p>
-    <w:p>
-      <w:pPr>
-        <w:spacing w:after="0"/>
-        <w:rPr>
-          <w:b/>
-        </w:rPr>
-      </w:pPr>
-      <w:r>
-        <w:t>&lt;MBr</w:t>
-      </w:r>
-      <w:r>
-        <w:t>&gt;</w:t>
-      </w:r>
-      <w:r>
-        <w:tab/>
-        <w:t>-&gt;</w:t>
-      </w:r>
-      <w:r>
-        <w:tab/>
-      </w:r>
-      <w:r>
-        <w:rPr>
-          <w:b/>
-        </w:rPr>
-        <w:t>return</w:t>
-      </w:r>
-      <w:r>
-        <w:t xml:space="preserve"> &lt;RV&gt; </w:t>
-      </w:r>
-      <w:r>
-        <w:rPr>
-          <w:b/>
-        </w:rPr>
-        <w:t>;</w:t>
-      </w:r>
-    </w:p>
-    <w:p>
-      <w:pPr>
-        <w:spacing w:after="0"/>
-        <w:rPr>
-          <w:b/>
-        </w:rPr>
-      </w:pPr>
-      <w:r>
-        <w:t>&lt;MBr</w:t>
-      </w:r>
-      <w:r>
-        <w:t>&gt;</w:t>
-      </w:r>
-      <w:r>
-        <w:tab/>
-        <w:t>-&gt;</w:t>
-      </w:r>
-      <w:r>
-        <w:tab/>
-      </w:r>
-      <w:r>
-        <w:rPr>
-          <w:b/>
-        </w:rPr>
-        <w:t xml:space="preserve">print( </w:t>
-      </w:r>
-      <w:r>
-        <w:t xml:space="preserve">&lt;E&gt; &lt;PrA&gt; </w:t>
-      </w:r>
-      <w:r>
-        <w:rPr>
-          <w:b/>
-        </w:rPr>
-        <w:t>) ;</w:t>
-      </w:r>
-    </w:p>
-    <w:p>
-      <w:pPr>
-        <w:spacing w:after="0"/>
-        <w:rPr>
-          <w:b/>
-        </w:rPr>
-      </w:pPr>
-    </w:p>
-    <w:p>
-      <w:pPr>
-        <w:spacing w:after="0"/>
-      </w:pPr>
-    </w:p>
-    <w:p>
-      <w:pPr>
-        <w:spacing w:after="0"/>
-      </w:pPr>
-    </w:p>
-    <w:p>
-      <w:pPr>
-        <w:spacing w:after="0"/>
-      </w:pPr>
-    </w:p>
-    <w:p>
-      <w:pPr>
-        <w:spacing w:after="0"/>
-      </w:pPr>
+        <w:t>&lt;ID&gt;</w:t>
+      </w:r>
       <w:bookmarkStart w:id="0" w:name="_GoBack"/>
       <w:bookmarkEnd w:id="0"/>
+      <w:r>
+        <w:rPr>
+          <w:b/>
+        </w:rPr>
+        <w:t xml:space="preserve"> </w:t>
+      </w:r>
+      <w:r>
+        <w:t>&lt;EXPRorFC&gt; &lt;MBr&gt;</w:t>
+      </w:r>
+    </w:p>
+    <w:p>
+      <w:pPr>
+        <w:spacing w:after="0"/>
+      </w:pPr>
+      <w:r>
+        <w:t>&lt;MBr&gt;</w:t>
+      </w:r>
+      <w:r>
+        <w:tab/>
+        <w:t>-&gt;</w:t>
+      </w:r>
+      <w:r>
+        <w:tab/>
+        <w:t>&lt;FC&gt;</w:t>
+      </w:r>
+    </w:p>
+    <w:p>
+      <w:pPr>
+        <w:spacing w:after="0"/>
+        <w:rPr>
+          <w:b/>
+        </w:rPr>
+      </w:pPr>
+      <w:r>
+        <w:t>&lt;MBr</w:t>
+      </w:r>
+      <w:r>
+        <w:t>&gt;</w:t>
+      </w:r>
+      <w:r>
+        <w:tab/>
+        <w:t>-&gt;</w:t>
+      </w:r>
+      <w:r>
+        <w:tab/>
+      </w:r>
+      <w:r>
+        <w:rPr>
+          <w:b/>
+        </w:rPr>
+        <w:t>if (</w:t>
+      </w:r>
+      <w:r>
+        <w:t>&lt;E&gt;</w:t>
+      </w:r>
+      <w:r>
+        <w:rPr>
+          <w:b/>
+        </w:rPr>
+        <w:t>) {</w:t>
+      </w:r>
+      <w:r>
+        <w:t>&lt;MBr&gt;</w:t>
+      </w:r>
+      <w:r>
+        <w:rPr>
+          <w:b/>
+        </w:rPr>
+        <w:t xml:space="preserve">} else { </w:t>
+      </w:r>
+      <w:r>
+        <w:t>&lt;EB&gt;</w:t>
+      </w:r>
+      <w:r>
+        <w:rPr>
+          <w:b/>
+        </w:rPr>
+        <w:t xml:space="preserve"> }</w:t>
+      </w:r>
+    </w:p>
+    <w:p>
+      <w:pPr>
+        <w:spacing w:after="0"/>
+        <w:rPr>
+          <w:b/>
+        </w:rPr>
+      </w:pPr>
+      <w:r>
+        <w:t>&lt;MBr</w:t>
+      </w:r>
+      <w:r>
+        <w:t>&gt;</w:t>
+      </w:r>
+      <w:r>
+        <w:tab/>
+        <w:t>-&gt;</w:t>
+      </w:r>
+      <w:r>
+        <w:tab/>
+      </w:r>
+      <w:r>
+        <w:rPr>
+          <w:b/>
+        </w:rPr>
+        <w:t xml:space="preserve">while (  </w:t>
+      </w:r>
+      <w:r>
+        <w:t xml:space="preserve">&lt;E&gt; </w:t>
+      </w:r>
+      <w:r>
+        <w:rPr>
+          <w:b/>
+        </w:rPr>
+        <w:t xml:space="preserve">) { </w:t>
+      </w:r>
+      <w:r>
+        <w:t>&lt;MBr&gt;</w:t>
+      </w:r>
+      <w:r>
+        <w:rPr>
+          <w:b/>
+        </w:rPr>
+        <w:t xml:space="preserve"> }</w:t>
+      </w:r>
+    </w:p>
+    <w:p>
+      <w:pPr>
+        <w:spacing w:after="0"/>
+        <w:rPr>
+          <w:b/>
+        </w:rPr>
+      </w:pPr>
+      <w:r>
+        <w:t>&lt;MBr</w:t>
+      </w:r>
+      <w:r>
+        <w:t>&gt;</w:t>
+      </w:r>
+      <w:r>
+        <w:tab/>
+        <w:t>-&gt;</w:t>
+      </w:r>
+      <w:r>
+        <w:tab/>
+      </w:r>
+      <w:r>
+        <w:rPr>
+          <w:b/>
+        </w:rPr>
+        <w:t>return</w:t>
+      </w:r>
+      <w:r>
+        <w:t xml:space="preserve"> &lt;RV&gt; </w:t>
+      </w:r>
+      <w:r>
+        <w:rPr>
+          <w:b/>
+        </w:rPr>
+        <w:t>;</w:t>
+      </w:r>
+    </w:p>
+    <w:p>
+      <w:pPr>
+        <w:spacing w:after="0"/>
+        <w:rPr>
+          <w:b/>
+        </w:rPr>
+      </w:pPr>
+      <w:r>
+        <w:t>&lt;MBr</w:t>
+      </w:r>
+      <w:r>
+        <w:t>&gt;</w:t>
+      </w:r>
+      <w:r>
+        <w:tab/>
+        <w:t>-&gt;</w:t>
+      </w:r>
+      <w:r>
+        <w:tab/>
+      </w:r>
+      <w:r>
+        <w:rPr>
+          <w:b/>
+        </w:rPr>
+        <w:t xml:space="preserve">print( </w:t>
+      </w:r>
+      <w:r>
+        <w:t xml:space="preserve">&lt;E&gt; &lt;PrA&gt; </w:t>
+      </w:r>
+      <w:r>
+        <w:rPr>
+          <w:b/>
+        </w:rPr>
+        <w:t>) ;</w:t>
+      </w:r>
+    </w:p>
+    <w:p>
+      <w:pPr>
+        <w:spacing w:after="0"/>
+        <w:rPr>
+          <w:b/>
+        </w:rPr>
+      </w:pPr>
+    </w:p>
+    <w:p>
+      <w:pPr>
+        <w:spacing w:after="0"/>
+      </w:pPr>
+    </w:p>
+    <w:p>
+      <w:pPr>
+        <w:spacing w:after="0"/>
+      </w:pPr>
+    </w:p>
+    <w:p>
+      <w:pPr>
+        <w:spacing w:after="0"/>
+      </w:pPr>
+    </w:p>
+    <w:p>
+      <w:pPr>
+        <w:spacing w:after="0"/>
+      </w:pPr>
     </w:p>
     <w:p>
       <w:pPr>

</xml_diff>